<commit_message>
Updated DevelopmentProcessImplementation document to final rev 0
</commit_message>
<xml_diff>
--- a/doc/DevelopmentProcessandImplementation.docx
+++ b/doc/DevelopmentProcessandImplementation.docx
@@ -1,12 +1,52 @@
 
 <file path=word/document.xml><?xml version="1.0" encoding="utf-8"?>
 <w:document xmlns:mc="http://schemas.openxmlformats.org/markup-compatibility/2006" xmlns:o="urn:schemas-microsoft-com:office:office" xmlns:r="http://schemas.openxmlformats.org/officeDocument/2006/relationships" xmlns:m="http://schemas.openxmlformats.org/officeDocument/2006/math" xmlns:v="urn:schemas-microsoft-com:vml" xmlns:wp="http://schemas.openxmlformats.org/drawingml/2006/wordprocessingDrawing" xmlns:w10="urn:schemas-microsoft-com:office:word" xmlns:w="http://schemas.openxmlformats.org/wordprocessingml/2006/main" xmlns:wne="http://schemas.microsoft.com/office/word/2006/wordml" xmlns:sl="http://schemas.openxmlformats.org/schemaLibrary/2006/main" xmlns:a="http://schemas.openxmlformats.org/drawingml/2006/main" xmlns:pic="http://schemas.openxmlformats.org/drawingml/2006/picture" xmlns:c="http://schemas.openxmlformats.org/drawingml/2006/chart" xmlns:lc="http://schemas.openxmlformats.org/drawingml/2006/lockedCanvas" xmlns:dgm="http://schemas.openxmlformats.org/drawingml/2006/diagram" xmlns:wps="http://schemas.microsoft.com/office/word/2010/wordprocessingShape" xmlns:wpg="http://schemas.microsoft.com/office/word/2010/wordprocessingGroup">
-  <w:background w:color="FFFFFF"/>
   <w:body>
     <w:p>
       <w:pPr>
         <w:ind w:hanging="360"/>
         <w:contextualSpacing w:val="0"/>
+        <w:jc w:val="center"/>
+        <w:rPr>
+          <w:b w:val="1"/>
+          <w:sz w:val="28"/>
+          <w:szCs w:val="28"/>
+          <w:highlight w:val="white"/>
+        </w:rPr>
+      </w:pPr>
+      <w:r>
+        <w:rPr>
+          <w:b w:val="1"/>
+          <w:sz w:val="28"/>
+          <w:szCs w:val="28"/>
+          <w:highlight w:val="white"/>
+          <w:rtl w:val="0"/>
+        </w:rPr>
+        <w:t xml:space="preserve">Development Process and Implementation</w:t>
+      </w:r>
+    </w:p>
+    <w:p>
+      <w:pPr>
+        <w:ind w:hanging="360"/>
+        <w:contextualSpacing w:val="0"/>
+        <w:jc w:val="center"/>
+        <w:rPr>
+          <w:highlight w:val="white"/>
+        </w:rPr>
+      </w:pPr>
+      <w:r>
+        <w:rPr>
+          <w:rtl w:val="0"/>
+        </w:rPr>
+      </w:r>
+    </w:p>
+    <w:p>
+      <w:pPr>
+        <w:ind w:hanging="360"/>
+        <w:contextualSpacing w:val="0"/>
+        <w:rPr>
+          <w:highlight w:val="white"/>
+        </w:rPr>
       </w:pPr>
       <w:r>
         <w:rPr>
@@ -21,6 +61,9 @@
       <w:pPr>
         <w:ind w:hanging="360"/>
         <w:contextualSpacing w:val="0"/>
+        <w:rPr>
+          <w:highlight w:val="white"/>
+        </w:rPr>
       </w:pPr>
       <w:r>
         <w:rPr>
@@ -36,6 +79,9 @@
       <w:pPr>
         <w:ind w:hanging="360"/>
         <w:contextualSpacing w:val="0"/>
+        <w:rPr>
+          <w:highlight w:val="white"/>
+        </w:rPr>
       </w:pPr>
       <w:r>
         <w:rPr>
@@ -51,6 +97,9 @@
       <w:pPr>
         <w:ind w:hanging="360"/>
         <w:contextualSpacing w:val="0"/>
+        <w:rPr>
+          <w:highlight w:val="white"/>
+        </w:rPr>
       </w:pPr>
       <w:r>
         <w:rPr>
@@ -66,6 +115,9 @@
       <w:pPr>
         <w:ind w:hanging="360"/>
         <w:contextualSpacing w:val="0"/>
+        <w:rPr>
+          <w:highlight w:val="white"/>
+        </w:rPr>
       </w:pPr>
       <w:r>
         <w:rPr>
@@ -77,6 +129,9 @@
       <w:pPr>
         <w:ind w:hanging="360"/>
         <w:contextualSpacing w:val="0"/>
+        <w:rPr>
+          <w:highlight w:val="white"/>
+        </w:rPr>
       </w:pPr>
       <w:r>
         <w:rPr>
@@ -90,6 +145,9 @@
       <w:pPr>
         <w:ind w:hanging="360"/>
         <w:contextualSpacing w:val="0"/>
+        <w:rPr>
+          <w:highlight w:val="white"/>
+        </w:rPr>
       </w:pPr>
       <w:r>
         <w:rPr>
@@ -103,6 +161,9 @@
       <w:pPr>
         <w:ind w:hanging="360"/>
         <w:contextualSpacing w:val="0"/>
+        <w:rPr>
+          <w:highlight w:val="white"/>
+        </w:rPr>
       </w:pPr>
       <w:r>
         <w:rPr>
@@ -116,6 +177,9 @@
       <w:pPr>
         <w:ind w:hanging="360"/>
         <w:contextualSpacing w:val="0"/>
+        <w:rPr>
+          <w:highlight w:val="white"/>
+        </w:rPr>
       </w:pPr>
       <w:r>
         <w:rPr>
@@ -129,6 +193,9 @@
       <w:pPr>
         <w:ind w:hanging="360"/>
         <w:contextualSpacing w:val="0"/>
+        <w:rPr>
+          <w:highlight w:val="white"/>
+        </w:rPr>
       </w:pPr>
       <w:r>
         <w:rPr>
@@ -142,6 +209,9 @@
       <w:pPr>
         <w:ind w:hanging="360"/>
         <w:contextualSpacing w:val="0"/>
+        <w:rPr>
+          <w:highlight w:val="white"/>
+        </w:rPr>
       </w:pPr>
       <w:r>
         <w:rPr>
@@ -155,6 +225,9 @@
       <w:pPr>
         <w:ind w:hanging="360"/>
         <w:contextualSpacing w:val="0"/>
+        <w:rPr>
+          <w:highlight w:val="white"/>
+        </w:rPr>
       </w:pPr>
       <w:r>
         <w:rPr>
@@ -165,7 +238,7 @@
     <w:tbl>
       <w:tblPr>
         <w:tblStyle w:val="Table1"/>
-        <w:bidi w:val="0"/>
+        <w:bidiVisual w:val="0"/>
         <w:tblW w:w="9360.0" w:type="dxa"/>
         <w:jc w:val="left"/>
         <w:tblBorders>
@@ -212,6 +285,9 @@
               <w:ind w:left="0" w:right="0" w:firstLine="0"/>
               <w:contextualSpacing w:val="0"/>
               <w:jc w:val="center"/>
+              <w:rPr>
+                <w:highlight w:val="white"/>
+              </w:rPr>
             </w:pPr>
             <w:r>
               <w:rPr>
@@ -240,6 +316,9 @@
               <w:ind w:left="0" w:right="0" w:firstLine="0"/>
               <w:contextualSpacing w:val="0"/>
               <w:jc w:val="center"/>
+              <w:rPr>
+                <w:highlight w:val="white"/>
+              </w:rPr>
             </w:pPr>
             <w:r>
               <w:rPr>
@@ -268,6 +347,9 @@
               <w:ind w:left="0" w:right="0" w:firstLine="0"/>
               <w:contextualSpacing w:val="0"/>
               <w:jc w:val="center"/>
+              <w:rPr>
+                <w:highlight w:val="white"/>
+              </w:rPr>
             </w:pPr>
             <w:r>
               <w:rPr>
@@ -296,6 +378,9 @@
               <w:ind w:left="0" w:right="0" w:firstLine="0"/>
               <w:contextualSpacing w:val="0"/>
               <w:jc w:val="center"/>
+              <w:rPr>
+                <w:highlight w:val="white"/>
+              </w:rPr>
             </w:pPr>
             <w:r>
               <w:rPr>
@@ -326,6 +411,9 @@
               <w:ind w:left="0" w:right="0" w:firstLine="0"/>
               <w:contextualSpacing w:val="0"/>
               <w:jc w:val="center"/>
+              <w:rPr>
+                <w:highlight w:val="white"/>
+              </w:rPr>
             </w:pPr>
             <w:r>
               <w:rPr>
@@ -354,6 +442,9 @@
               <w:ind w:left="0" w:right="0" w:firstLine="0"/>
               <w:contextualSpacing w:val="0"/>
               <w:jc w:val="center"/>
+              <w:rPr>
+                <w:highlight w:val="white"/>
+              </w:rPr>
             </w:pPr>
             <w:r>
               <w:rPr>
@@ -372,6 +463,9 @@
               <w:ind w:left="0" w:right="0" w:firstLine="0"/>
               <w:contextualSpacing w:val="0"/>
               <w:jc w:val="center"/>
+              <w:rPr>
+                <w:highlight w:val="white"/>
+              </w:rPr>
             </w:pPr>
             <w:r>
               <w:rPr>
@@ -390,6 +484,9 @@
               <w:ind w:left="0" w:right="0" w:firstLine="0"/>
               <w:contextualSpacing w:val="0"/>
               <w:jc w:val="center"/>
+              <w:rPr>
+                <w:highlight w:val="white"/>
+              </w:rPr>
             </w:pPr>
             <w:r>
               <w:rPr>
@@ -408,6 +505,9 @@
               <w:ind w:left="0" w:right="0" w:firstLine="0"/>
               <w:contextualSpacing w:val="0"/>
               <w:jc w:val="center"/>
+              <w:rPr>
+                <w:highlight w:val="white"/>
+              </w:rPr>
             </w:pPr>
             <w:r>
               <w:rPr>
@@ -426,6 +526,9 @@
               <w:ind w:left="0" w:right="0" w:firstLine="0"/>
               <w:contextualSpacing w:val="0"/>
               <w:jc w:val="center"/>
+              <w:rPr>
+                <w:highlight w:val="white"/>
+              </w:rPr>
             </w:pPr>
             <w:r>
               <w:rPr>
@@ -444,6 +547,9 @@
               <w:ind w:left="0" w:right="0" w:firstLine="0"/>
               <w:contextualSpacing w:val="0"/>
               <w:jc w:val="center"/>
+              <w:rPr>
+                <w:highlight w:val="white"/>
+              </w:rPr>
             </w:pPr>
             <w:r>
               <w:rPr>
@@ -472,6 +578,9 @@
               <w:ind w:left="0" w:right="0" w:firstLine="0"/>
               <w:contextualSpacing w:val="0"/>
               <w:jc w:val="center"/>
+              <w:rPr>
+                <w:highlight w:val="white"/>
+              </w:rPr>
             </w:pPr>
             <w:r>
               <w:rPr>
@@ -490,6 +599,9 @@
               <w:ind w:left="0" w:right="0" w:firstLine="0"/>
               <w:contextualSpacing w:val="0"/>
               <w:jc w:val="center"/>
+              <w:rPr>
+                <w:highlight w:val="white"/>
+              </w:rPr>
             </w:pPr>
             <w:r>
               <w:rPr>
@@ -518,6 +630,9 @@
               <w:ind w:left="0" w:right="0" w:firstLine="0"/>
               <w:contextualSpacing w:val="0"/>
               <w:jc w:val="center"/>
+              <w:rPr>
+                <w:highlight w:val="white"/>
+              </w:rPr>
             </w:pPr>
             <w:r>
               <w:rPr>
@@ -534,6 +649,9 @@
       <w:pPr>
         <w:ind w:hanging="360"/>
         <w:contextualSpacing w:val="0"/>
+        <w:rPr>
+          <w:highlight w:val="white"/>
+        </w:rPr>
       </w:pPr>
       <w:r>
         <w:rPr>
@@ -545,30 +663,20 @@
       <w:pPr>
         <w:ind w:hanging="360"/>
         <w:contextualSpacing w:val="0"/>
-      </w:pPr>
-      <w:r>
-        <w:rPr>
-          <w:highlight w:val="white"/>
-          <w:rtl w:val="0"/>
-        </w:rPr>
-        <w:t xml:space="preserve">·</w:t>
-      </w:r>
-      <w:r>
         <w:rPr>
           <w:rFonts w:ascii="Times New Roman" w:cs="Times New Roman" w:eastAsia="Times New Roman" w:hAnsi="Times New Roman"/>
           <w:sz w:val="14"/>
           <w:szCs w:val="14"/>
           <w:highlight w:val="white"/>
-          <w:rtl w:val="0"/>
-        </w:rPr>
-        <w:t xml:space="preserve">    </w:t>
-      </w:r>
-    </w:p>
-    <w:p>
-      <w:pPr>
-        <w:ind w:hanging="360"/>
-        <w:contextualSpacing w:val="0"/>
-      </w:pPr>
+        </w:rPr>
+      </w:pPr>
+      <w:r>
+        <w:rPr>
+          <w:highlight w:val="white"/>
+          <w:rtl w:val="0"/>
+        </w:rPr>
+        <w:t xml:space="preserve">·</w:t>
+      </w:r>
       <w:r>
         <w:rPr>
           <w:rFonts w:ascii="Times New Roman" w:cs="Times New Roman" w:eastAsia="Times New Roman" w:hAnsi="Times New Roman"/>
@@ -577,30 +685,18 @@
           <w:highlight w:val="white"/>
           <w:rtl w:val="0"/>
         </w:rPr>
-        <w:t xml:space="preserve">     </w:t>
-      </w:r>
-      <w:r>
-        <w:rPr>
-          <w:rFonts w:ascii="Times New Roman" w:cs="Times New Roman" w:eastAsia="Times New Roman" w:hAnsi="Times New Roman"/>
-          <w:highlight w:val="white"/>
-          <w:rtl w:val="0"/>
-        </w:rPr>
-        <w:t xml:space="preserve">Overall Process workflow</w:t>
-      </w:r>
-    </w:p>
-    <w:p>
-      <w:pPr>
-        <w:ind w:left="1440" w:hanging="360"/>
-        <w:contextualSpacing w:val="0"/>
-      </w:pPr>
-      <w:r>
-        <w:rPr>
-          <w:rFonts w:ascii="Courier New" w:cs="Courier New" w:eastAsia="Courier New" w:hAnsi="Courier New"/>
-          <w:highlight w:val="white"/>
-          <w:rtl w:val="0"/>
-        </w:rPr>
-        <w:t xml:space="preserve">o</w:t>
-      </w:r>
+        <w:t xml:space="preserve">    </w:t>
+      </w:r>
+    </w:p>
+    <w:p>
+      <w:pPr>
+        <w:ind w:hanging="360"/>
+        <w:contextualSpacing w:val="0"/>
+        <w:rPr>
+          <w:rFonts w:ascii="Times New Roman" w:cs="Times New Roman" w:eastAsia="Times New Roman" w:hAnsi="Times New Roman"/>
+          <w:highlight w:val="white"/>
+        </w:rPr>
+      </w:pPr>
       <w:r>
         <w:rPr>
           <w:rFonts w:ascii="Times New Roman" w:cs="Times New Roman" w:eastAsia="Times New Roman" w:hAnsi="Times New Roman"/>
@@ -609,6 +705,42 @@
           <w:highlight w:val="white"/>
           <w:rtl w:val="0"/>
         </w:rPr>
+        <w:t xml:space="preserve">     </w:t>
+      </w:r>
+      <w:r>
+        <w:rPr>
+          <w:rFonts w:ascii="Times New Roman" w:cs="Times New Roman" w:eastAsia="Times New Roman" w:hAnsi="Times New Roman"/>
+          <w:highlight w:val="white"/>
+          <w:rtl w:val="0"/>
+        </w:rPr>
+        <w:t xml:space="preserve">Overall Process workflow</w:t>
+      </w:r>
+    </w:p>
+    <w:p>
+      <w:pPr>
+        <w:ind w:left="1440" w:hanging="360"/>
+        <w:contextualSpacing w:val="0"/>
+        <w:rPr>
+          <w:rFonts w:ascii="Times New Roman" w:cs="Times New Roman" w:eastAsia="Times New Roman" w:hAnsi="Times New Roman"/>
+          <w:highlight w:val="white"/>
+        </w:rPr>
+      </w:pPr>
+      <w:r>
+        <w:rPr>
+          <w:rFonts w:ascii="Courier New" w:cs="Courier New" w:eastAsia="Courier New" w:hAnsi="Courier New"/>
+          <w:highlight w:val="white"/>
+          <w:rtl w:val="0"/>
+        </w:rPr>
+        <w:t xml:space="preserve">o</w:t>
+      </w:r>
+      <w:r>
+        <w:rPr>
+          <w:rFonts w:ascii="Times New Roman" w:cs="Times New Roman" w:eastAsia="Times New Roman" w:hAnsi="Times New Roman"/>
+          <w:sz w:val="14"/>
+          <w:szCs w:val="14"/>
+          <w:highlight w:val="white"/>
+          <w:rtl w:val="0"/>
+        </w:rPr>
         <w:t xml:space="preserve">   </w:t>
       </w:r>
       <w:r>
@@ -624,6 +756,10 @@
       <w:pPr>
         <w:ind w:left="0" w:firstLine="0"/>
         <w:contextualSpacing w:val="0"/>
+        <w:rPr>
+          <w:rFonts w:ascii="Times New Roman" w:cs="Times New Roman" w:eastAsia="Times New Roman" w:hAnsi="Times New Roman"/>
+          <w:highlight w:val="white"/>
+        </w:rPr>
       </w:pPr>
       <w:r>
         <w:rPr>
@@ -638,6 +774,10 @@
     <w:p>
       <w:pPr>
         <w:contextualSpacing w:val="0"/>
+        <w:rPr>
+          <w:rFonts w:ascii="Times New Roman" w:cs="Times New Roman" w:eastAsia="Times New Roman" w:hAnsi="Times New Roman"/>
+          <w:highlight w:val="white"/>
+        </w:rPr>
       </w:pPr>
       <w:r>
         <w:rPr>
@@ -651,6 +791,10 @@
     <w:p>
       <w:pPr>
         <w:contextualSpacing w:val="0"/>
+        <w:rPr>
+          <w:rFonts w:ascii="Times New Roman" w:cs="Times New Roman" w:eastAsia="Times New Roman" w:hAnsi="Times New Roman"/>
+          <w:highlight w:val="white"/>
+        </w:rPr>
       </w:pPr>
       <w:r>
         <w:rPr>
@@ -664,7 +808,7 @@
     <w:tbl>
       <w:tblPr>
         <w:tblStyle w:val="Table2"/>
-        <w:bidi w:val="0"/>
+        <w:bidiVisual w:val="0"/>
         <w:tblW w:w="8865.0" w:type="dxa"/>
         <w:jc w:val="left"/>
         <w:tblBorders>
@@ -707,6 +851,9 @@
           <w:p>
             <w:pPr>
               <w:contextualSpacing w:val="0"/>
+              <w:rPr>
+                <w:rFonts w:ascii="Times New Roman" w:cs="Times New Roman" w:eastAsia="Times New Roman" w:hAnsi="Times New Roman"/>
+              </w:rPr>
             </w:pPr>
             <w:r>
               <w:rPr>
@@ -734,6 +881,9 @@
           <w:p>
             <w:pPr>
               <w:contextualSpacing w:val="0"/>
+              <w:rPr>
+                <w:rFonts w:ascii="Times New Roman" w:cs="Times New Roman" w:eastAsia="Times New Roman" w:hAnsi="Times New Roman"/>
+              </w:rPr>
             </w:pPr>
             <w:r>
               <w:rPr>
@@ -763,13 +913,16 @@
           <w:p>
             <w:pPr>
               <w:contextualSpacing w:val="0"/>
-            </w:pPr>
-            <w:r>
-              <w:rPr>
-                <w:rFonts w:ascii="Times New Roman" w:cs="Times New Roman" w:eastAsia="Times New Roman" w:hAnsi="Times New Roman"/>
-                <w:rtl w:val="0"/>
-              </w:rPr>
-              <w:t xml:space="preserve">1) Simulation of Physical grounds</w:t>
+              <w:rPr>
+                <w:rFonts w:ascii="Times New Roman" w:cs="Times New Roman" w:eastAsia="Times New Roman" w:hAnsi="Times New Roman"/>
+              </w:rPr>
+            </w:pPr>
+            <w:r>
+              <w:rPr>
+                <w:rFonts w:ascii="Times New Roman" w:cs="Times New Roman" w:eastAsia="Times New Roman" w:hAnsi="Times New Roman"/>
+                <w:rtl w:val="0"/>
+              </w:rPr>
+              <w:t xml:space="preserve">1) Documentation</w:t>
             </w:r>
           </w:p>
           <w:p>
@@ -782,6 +935,26 @@
               <w:contextualSpacing w:val="1"/>
               <w:rPr>
                 <w:rFonts w:ascii="Times New Roman" w:cs="Times New Roman" w:eastAsia="Times New Roman" w:hAnsi="Times New Roman"/>
+              </w:rPr>
+            </w:pPr>
+            <w:r>
+              <w:rPr>
+                <w:rFonts w:ascii="Times New Roman" w:cs="Times New Roman" w:eastAsia="Times New Roman" w:hAnsi="Times New Roman"/>
+                <w:rtl w:val="0"/>
+              </w:rPr>
+              <w:t xml:space="preserve">Software Requirements Specification</w:t>
+            </w:r>
+          </w:p>
+          <w:p>
+            <w:pPr>
+              <w:numPr>
+                <w:ilvl w:val="0"/>
+                <w:numId w:val="5"/>
+              </w:numPr>
+              <w:ind w:left="720" w:hanging="360"/>
+              <w:contextualSpacing w:val="1"/>
+              <w:rPr>
+                <w:rFonts w:ascii="Times New Roman" w:cs="Times New Roman" w:eastAsia="Times New Roman" w:hAnsi="Times New Roman"/>
                 <w:u w:val="none"/>
               </w:rPr>
             </w:pPr>
@@ -790,7 +963,7 @@
                 <w:rFonts w:ascii="Times New Roman" w:cs="Times New Roman" w:eastAsia="Times New Roman" w:hAnsi="Times New Roman"/>
                 <w:rtl w:val="0"/>
               </w:rPr>
-              <w:t xml:space="preserve">Take tests for physical constraints</w:t>
+              <w:t xml:space="preserve">High-Level Design</w:t>
             </w:r>
           </w:p>
           <w:p>
@@ -811,6 +984,63 @@
                 <w:rFonts w:ascii="Times New Roman" w:cs="Times New Roman" w:eastAsia="Times New Roman" w:hAnsi="Times New Roman"/>
                 <w:rtl w:val="0"/>
               </w:rPr>
+              <w:t xml:space="preserve">Low-Level Design</w:t>
+            </w:r>
+          </w:p>
+          <w:p>
+            <w:pPr>
+              <w:contextualSpacing w:val="0"/>
+              <w:rPr>
+                <w:rFonts w:ascii="Times New Roman" w:cs="Times New Roman" w:eastAsia="Times New Roman" w:hAnsi="Times New Roman"/>
+              </w:rPr>
+            </w:pPr>
+            <w:r>
+              <w:rPr>
+                <w:rFonts w:ascii="Times New Roman" w:cs="Times New Roman" w:eastAsia="Times New Roman" w:hAnsi="Times New Roman"/>
+                <w:rtl w:val="0"/>
+              </w:rPr>
+              <w:t xml:space="preserve">2) Simulation of Physical Grounds</w:t>
+            </w:r>
+          </w:p>
+          <w:p>
+            <w:pPr>
+              <w:numPr>
+                <w:ilvl w:val="0"/>
+                <w:numId w:val="5"/>
+              </w:numPr>
+              <w:ind w:left="720" w:hanging="360"/>
+              <w:contextualSpacing w:val="1"/>
+              <w:rPr>
+                <w:rFonts w:ascii="Times New Roman" w:cs="Times New Roman" w:eastAsia="Times New Roman" w:hAnsi="Times New Roman"/>
+                <w:u w:val="none"/>
+              </w:rPr>
+            </w:pPr>
+            <w:r>
+              <w:rPr>
+                <w:rFonts w:ascii="Times New Roman" w:cs="Times New Roman" w:eastAsia="Times New Roman" w:hAnsi="Times New Roman"/>
+                <w:rtl w:val="0"/>
+              </w:rPr>
+              <w:t xml:space="preserve">Perform tests for physical constraints</w:t>
+            </w:r>
+          </w:p>
+          <w:p>
+            <w:pPr>
+              <w:numPr>
+                <w:ilvl w:val="0"/>
+                <w:numId w:val="5"/>
+              </w:numPr>
+              <w:ind w:left="720" w:hanging="360"/>
+              <w:contextualSpacing w:val="1"/>
+              <w:rPr>
+                <w:rFonts w:ascii="Times New Roman" w:cs="Times New Roman" w:eastAsia="Times New Roman" w:hAnsi="Times New Roman"/>
+                <w:u w:val="none"/>
+              </w:rPr>
+            </w:pPr>
+            <w:r>
+              <w:rPr>
+                <w:rFonts w:ascii="Times New Roman" w:cs="Times New Roman" w:eastAsia="Times New Roman" w:hAnsi="Times New Roman"/>
+                <w:rtl w:val="0"/>
+              </w:rPr>
               <w:t xml:space="preserve">Design GUI for visualization </w:t>
             </w:r>
           </w:p>
@@ -859,6 +1089,9 @@
           <w:p>
             <w:pPr>
               <w:contextualSpacing w:val="0"/>
+              <w:rPr>
+                <w:rFonts w:ascii="Times New Roman" w:cs="Times New Roman" w:eastAsia="Times New Roman" w:hAnsi="Times New Roman"/>
+              </w:rPr>
             </w:pPr>
             <w:r>
               <w:rPr>
@@ -869,13 +1102,16 @@
           <w:p>
             <w:pPr>
               <w:contextualSpacing w:val="0"/>
-            </w:pPr>
-            <w:r>
-              <w:rPr>
-                <w:rFonts w:ascii="Times New Roman" w:cs="Times New Roman" w:eastAsia="Times New Roman" w:hAnsi="Times New Roman"/>
-                <w:rtl w:val="0"/>
-              </w:rPr>
-              <w:t xml:space="preserve">2) Visual Recognition (VR)</w:t>
+              <w:rPr>
+                <w:rFonts w:ascii="Times New Roman" w:cs="Times New Roman" w:eastAsia="Times New Roman" w:hAnsi="Times New Roman"/>
+              </w:rPr>
+            </w:pPr>
+            <w:r>
+              <w:rPr>
+                <w:rFonts w:ascii="Times New Roman" w:cs="Times New Roman" w:eastAsia="Times New Roman" w:hAnsi="Times New Roman"/>
+                <w:rtl w:val="0"/>
+              </w:rPr>
+              <w:t xml:space="preserve">3) Visual Recognition (VR)</w:t>
             </w:r>
           </w:p>
           <w:p>
@@ -944,13 +1180,16 @@
           <w:p>
             <w:pPr>
               <w:contextualSpacing w:val="0"/>
-            </w:pPr>
-            <w:r>
-              <w:rPr>
-                <w:rFonts w:ascii="Times New Roman" w:cs="Times New Roman" w:eastAsia="Times New Roman" w:hAnsi="Times New Roman"/>
-                <w:rtl w:val="0"/>
-              </w:rPr>
-              <w:t xml:space="preserve">3) artificial Intelligence(AI) </w:t>
+              <w:rPr>
+                <w:rFonts w:ascii="Times New Roman" w:cs="Times New Roman" w:eastAsia="Times New Roman" w:hAnsi="Times New Roman"/>
+              </w:rPr>
+            </w:pPr>
+            <w:r>
+              <w:rPr>
+                <w:rFonts w:ascii="Times New Roman" w:cs="Times New Roman" w:eastAsia="Times New Roman" w:hAnsi="Times New Roman"/>
+                <w:rtl w:val="0"/>
+              </w:rPr>
+              <w:t xml:space="preserve">4) Artificial Intelligence (AI)</w:t>
             </w:r>
           </w:p>
           <w:p>
@@ -971,7 +1210,7 @@
                 <w:rFonts w:ascii="Times New Roman" w:cs="Times New Roman" w:eastAsia="Times New Roman" w:hAnsi="Times New Roman"/>
                 <w:rtl w:val="0"/>
               </w:rPr>
-              <w:t xml:space="preserve">Design an overall decision making strategy </w:t>
+              <w:t xml:space="preserve">Design a decision making strategy </w:t>
             </w:r>
           </w:p>
           <w:p>
@@ -998,13 +1237,31 @@
           <w:p>
             <w:pPr>
               <w:contextualSpacing w:val="0"/>
-            </w:pPr>
-            <w:r>
-              <w:rPr>
-                <w:rFonts w:ascii="Times New Roman" w:cs="Times New Roman" w:eastAsia="Times New Roman" w:hAnsi="Times New Roman"/>
-                <w:rtl w:val="0"/>
-              </w:rPr>
-              <w:t xml:space="preserve">4) advanced strategy </w:t>
+              <w:rPr>
+                <w:rFonts w:ascii="Times New Roman" w:cs="Times New Roman" w:eastAsia="Times New Roman" w:hAnsi="Times New Roman"/>
+              </w:rPr>
+            </w:pPr>
+            <w:r>
+              <w:rPr>
+                <w:rFonts w:ascii="Times New Roman" w:cs="Times New Roman" w:eastAsia="Times New Roman" w:hAnsi="Times New Roman"/>
+                <w:rtl w:val="0"/>
+              </w:rPr>
+              <w:t xml:space="preserve">5) User Guide</w:t>
+            </w:r>
+          </w:p>
+          <w:p>
+            <w:pPr>
+              <w:contextualSpacing w:val="0"/>
+              <w:rPr>
+                <w:rFonts w:ascii="Times New Roman" w:cs="Times New Roman" w:eastAsia="Times New Roman" w:hAnsi="Times New Roman"/>
+              </w:rPr>
+            </w:pPr>
+            <w:r>
+              <w:rPr>
+                <w:rFonts w:ascii="Times New Roman" w:cs="Times New Roman" w:eastAsia="Times New Roman" w:hAnsi="Times New Roman"/>
+                <w:rtl w:val="0"/>
+              </w:rPr>
+              <w:t xml:space="preserve">6) Advanced strategy </w:t>
             </w:r>
           </w:p>
           <w:p>
@@ -1025,27 +1282,7 @@
                 <w:rFonts w:ascii="Times New Roman" w:cs="Times New Roman" w:eastAsia="Times New Roman" w:hAnsi="Times New Roman"/>
                 <w:rtl w:val="0"/>
               </w:rPr>
-              <w:t xml:space="preserve">Add to the Artificial intelligence system the ability to predict where the ball will land, and be able to place the which ball afterwards in a strategic position, such that either out opponent's next shot will be limited, or our own would be benefited.</w:t>
-            </w:r>
-          </w:p>
-          <w:p>
-            <w:pPr>
-              <w:contextualSpacing w:val="0"/>
-            </w:pPr>
-            <w:r>
-              <w:rPr>
-                <w:rtl w:val="0"/>
-              </w:rPr>
-            </w:r>
-          </w:p>
-          <w:p>
-            <w:pPr>
-              <w:contextualSpacing w:val="0"/>
-            </w:pPr>
-            <w:r>
-              <w:rPr>
-                <w:rtl w:val="0"/>
-              </w:rPr>
+              <w:t xml:space="preserve">Add to the Artificial intelligence system the ability to predict where the ball will land, and be able to take a shot placing the cue ball in a strategic position, such that either our opponent's next shot will be limited, or our own would be benefited.</w:t>
             </w:r>
           </w:p>
         </w:tc>
@@ -1222,7 +1459,7 @@
                 <w:rFonts w:ascii="Times New Roman" w:cs="Times New Roman" w:eastAsia="Times New Roman" w:hAnsi="Times New Roman"/>
                 <w:rtl w:val="0"/>
               </w:rPr>
-              <w:t xml:space="preserve">Select alternative based on feasibility, efficiency and availability of parts (actuators, motors, etc.)</w:t>
+              <w:t xml:space="preserve">Select a design alternative based on feasibility, efficiency and availability of parts (actuators, motors, etc.)</w:t>
             </w:r>
           </w:p>
           <w:p>
@@ -1291,6 +1528,9 @@
           <w:p>
             <w:pPr>
               <w:contextualSpacing w:val="0"/>
+              <w:rPr>
+                <w:rFonts w:ascii="Times New Roman" w:cs="Times New Roman" w:eastAsia="Times New Roman" w:hAnsi="Times New Roman"/>
+              </w:rPr>
             </w:pPr>
             <w:r>
               <w:rPr>
@@ -1301,6 +1541,9 @@
           <w:p>
             <w:pPr>
               <w:contextualSpacing w:val="0"/>
+              <w:rPr>
+                <w:rFonts w:ascii="Times New Roman" w:cs="Times New Roman" w:eastAsia="Times New Roman" w:hAnsi="Times New Roman"/>
+              </w:rPr>
             </w:pPr>
             <w:r>
               <w:rPr>
@@ -1313,6 +1556,9 @@
           <w:p>
             <w:pPr>
               <w:contextualSpacing w:val="0"/>
+              <w:rPr>
+                <w:rFonts w:ascii="Times New Roman" w:cs="Times New Roman" w:eastAsia="Times New Roman" w:hAnsi="Times New Roman"/>
+              </w:rPr>
             </w:pPr>
             <w:r>
               <w:rPr>
@@ -1328,6 +1574,10 @@
     <w:p>
       <w:pPr>
         <w:contextualSpacing w:val="0"/>
+        <w:rPr>
+          <w:rFonts w:ascii="Times New Roman" w:cs="Times New Roman" w:eastAsia="Times New Roman" w:hAnsi="Times New Roman"/>
+          <w:highlight w:val="white"/>
+        </w:rPr>
       </w:pPr>
       <w:r>
         <w:rPr>
@@ -1342,6 +1592,10 @@
       <w:pPr>
         <w:ind w:left="1440" w:hanging="360"/>
         <w:contextualSpacing w:val="0"/>
+        <w:rPr>
+          <w:rFonts w:ascii="Times New Roman" w:cs="Times New Roman" w:eastAsia="Times New Roman" w:hAnsi="Times New Roman"/>
+          <w:highlight w:val="white"/>
+        </w:rPr>
       </w:pPr>
       <w:r>
         <w:rPr>
@@ -1374,6 +1628,10 @@
       <w:pPr>
         <w:ind w:left="1440" w:hanging="360"/>
         <w:contextualSpacing w:val="0"/>
+        <w:rPr>
+          <w:rFonts w:ascii="Times New Roman" w:cs="Times New Roman" w:eastAsia="Times New Roman" w:hAnsi="Times New Roman"/>
+          <w:highlight w:val="white"/>
+        </w:rPr>
       </w:pPr>
       <w:r>
         <w:rPr>
@@ -1385,6 +1643,10 @@
       <w:pPr>
         <w:ind w:left="0" w:firstLine="0"/>
         <w:contextualSpacing w:val="0"/>
+        <w:rPr>
+          <w:rFonts w:ascii="Times New Roman" w:cs="Times New Roman" w:eastAsia="Times New Roman" w:hAnsi="Times New Roman"/>
+          <w:highlight w:val="white"/>
+        </w:rPr>
       </w:pPr>
       <w:r>
         <w:rPr>
@@ -1395,7 +1657,7 @@
     <w:tbl>
       <w:tblPr>
         <w:tblStyle w:val="Table3"/>
-        <w:bidi w:val="0"/>
+        <w:bidiVisual w:val="0"/>
         <w:tblW w:w="9360.0" w:type="dxa"/>
         <w:jc w:val="left"/>
         <w:tblBorders>
@@ -1438,6 +1700,10 @@
               <w:ind w:left="0" w:right="0" w:firstLine="0"/>
               <w:contextualSpacing w:val="0"/>
               <w:jc w:val="left"/>
+              <w:rPr>
+                <w:rFonts w:ascii="Times New Roman" w:cs="Times New Roman" w:eastAsia="Times New Roman" w:hAnsi="Times New Roman"/>
+                <w:highlight w:val="white"/>
+              </w:rPr>
             </w:pPr>
             <w:r>
               <w:rPr>
@@ -1467,6 +1733,10 @@
               <w:ind w:left="0" w:right="0" w:firstLine="0"/>
               <w:contextualSpacing w:val="0"/>
               <w:jc w:val="left"/>
+              <w:rPr>
+                <w:rFonts w:ascii="Times New Roman" w:cs="Times New Roman" w:eastAsia="Times New Roman" w:hAnsi="Times New Roman"/>
+                <w:highlight w:val="white"/>
+              </w:rPr>
             </w:pPr>
             <w:r>
               <w:rPr>
@@ -1491,6 +1761,32 @@
           </w:tcPr>
           <w:p>
             <w:pPr>
+              <w:widowControl w:val="0"/>
+              <w:numPr>
+                <w:ilvl w:val="0"/>
+                <w:numId w:val="14"/>
+              </w:numPr>
+              <w:spacing w:line="240" w:lineRule="auto"/>
+              <w:ind w:left="720" w:hanging="360"/>
+              <w:contextualSpacing w:val="1"/>
+              <w:rPr>
+                <w:rFonts w:ascii="Times New Roman" w:cs="Times New Roman" w:eastAsia="Times New Roman" w:hAnsi="Times New Roman"/>
+                <w:highlight w:val="white"/>
+              </w:rPr>
+            </w:pPr>
+            <w:r>
+              <w:rPr>
+                <w:rFonts w:ascii="Times New Roman" w:cs="Times New Roman" w:eastAsia="Times New Roman" w:hAnsi="Times New Roman"/>
+                <w:highlight w:val="white"/>
+                <w:rtl w:val="0"/>
+              </w:rPr>
+              <w:t xml:space="preserve">Inputs: None</w:t>
+              <w:br w:type="textWrapping"/>
+              <w:t xml:space="preserve">Outputs: Documentation and design</w:t>
+            </w:r>
+          </w:p>
+          <w:p>
+            <w:pPr>
               <w:keepNext w:val="0"/>
               <w:keepLines w:val="0"/>
               <w:widowControl w:val="0"/>
@@ -1514,7 +1810,7 @@
                 <w:highlight w:val="white"/>
                 <w:rtl w:val="0"/>
               </w:rPr>
-              <w:t xml:space="preserve"> inputs : physical pool table, cue, and balls for testing </w:t>
+              <w:t xml:space="preserve">Inputs:  physical pool table, cue, and balls for testing </w:t>
               <w:br w:type="textWrapping"/>
               <w:t xml:space="preserve">Outputs: Software system to accurately simulate given shots based upon parameters such as power, direction, position, and our tables specific physical attributes. </w:t>
             </w:r>
@@ -1544,9 +1840,9 @@
                 <w:highlight w:val="white"/>
                 <w:rtl w:val="0"/>
               </w:rPr>
-              <w:t xml:space="preserve">Inputs: some sort of photo-device, and a pool table setup such that we can take reproducible photos from a somewhat static location.</w:t>
+              <w:t xml:space="preserve">Inputs: some sort of camera, and a pool table setup such that we can take reproducible photos from a static location.</w:t>
               <w:br w:type="textWrapping"/>
-              <w:t xml:space="preserve">Outputs: a software system that can map the physical setup that we have to the simulation that we have created dynamically and automatically. </w:t>
+              <w:t xml:space="preserve">Outputs: a software system that maps the physical environment to a model simulated in code dynamically and automatically. </w:t>
             </w:r>
           </w:p>
           <w:p>
@@ -1574,9 +1870,35 @@
                 <w:highlight w:val="white"/>
                 <w:rtl w:val="0"/>
               </w:rPr>
-              <w:t xml:space="preserve">Inputs: a Functional, shot taking robot, that can accept Software inputs from out system.  </w:t>
+              <w:t xml:space="preserve">Inputs: a functional, shot taking robot, that can accept software inputs from our system.  </w:t>
               <w:br w:type="textWrapping"/>
-              <w:t xml:space="preserve">Outputs: a system that can autonomously make decisions that are at least reasonable as to where and why it wants to shoot, communicate that with the physical system, and take the shot somewhat accurately.</w:t>
+              <w:t xml:space="preserve">Outputs: a system that can autonomously make reasonable decisions as to where to shoot, communicate that with the physical system, and take the shot somewhat accurately.</w:t>
+            </w:r>
+          </w:p>
+          <w:p>
+            <w:pPr>
+              <w:widowControl w:val="0"/>
+              <w:numPr>
+                <w:ilvl w:val="0"/>
+                <w:numId w:val="14"/>
+              </w:numPr>
+              <w:spacing w:line="240" w:lineRule="auto"/>
+              <w:ind w:left="720" w:hanging="360"/>
+              <w:contextualSpacing w:val="1"/>
+              <w:rPr>
+                <w:rFonts w:ascii="Times New Roman" w:cs="Times New Roman" w:eastAsia="Times New Roman" w:hAnsi="Times New Roman"/>
+                <w:highlight w:val="white"/>
+              </w:rPr>
+            </w:pPr>
+            <w:r>
+              <w:rPr>
+                <w:rFonts w:ascii="Times New Roman" w:cs="Times New Roman" w:eastAsia="Times New Roman" w:hAnsi="Times New Roman"/>
+                <w:highlight w:val="white"/>
+                <w:rtl w:val="0"/>
+              </w:rPr>
+              <w:t xml:space="preserve">Inputs: Relevant completed user interfaces.</w:t>
+              <w:br w:type="textWrapping"/>
+              <w:t xml:space="preserve">Outputs: User guide.</w:t>
             </w:r>
           </w:p>
           <w:p>
@@ -1606,7 +1928,7 @@
               </w:rPr>
               <w:t xml:space="preserve">Inputs: the completion and testing of an acceptable software system and Hardware interface, in short a complete project that we can show.</w:t>
               <w:br w:type="textWrapping"/>
-              <w:t xml:space="preserve">Output: A smarter decision making Robot, that will be more difficult to play against on average. </w:t>
+              <w:t xml:space="preserve">Output: A smarter decision making Robot, that will be more difficult (and fun) to play against. </w:t>
             </w:r>
           </w:p>
         </w:tc>
@@ -1852,6 +2174,10 @@
               <w:ind w:right="0"/>
               <w:contextualSpacing w:val="0"/>
               <w:jc w:val="left"/>
+              <w:rPr>
+                <w:rFonts w:ascii="Times New Roman" w:cs="Times New Roman" w:eastAsia="Times New Roman" w:hAnsi="Times New Roman"/>
+                <w:highlight w:val="white"/>
+              </w:rPr>
             </w:pPr>
             <w:r>
               <w:rPr>
@@ -1871,6 +2197,10 @@
               <w:ind w:right="0"/>
               <w:contextualSpacing w:val="0"/>
               <w:jc w:val="left"/>
+              <w:rPr>
+                <w:rFonts w:ascii="Times New Roman" w:cs="Times New Roman" w:eastAsia="Times New Roman" w:hAnsi="Times New Roman"/>
+                <w:highlight w:val="white"/>
+              </w:rPr>
             </w:pPr>
             <w:r>
               <w:rPr>
@@ -1885,6 +2215,10 @@
       <w:pPr>
         <w:ind w:left="0" w:firstLine="0"/>
         <w:contextualSpacing w:val="0"/>
+        <w:rPr>
+          <w:rFonts w:ascii="Times New Roman" w:cs="Times New Roman" w:eastAsia="Times New Roman" w:hAnsi="Times New Roman"/>
+          <w:highlight w:val="white"/>
+        </w:rPr>
       </w:pPr>
       <w:r>
         <w:rPr>
@@ -1896,6 +2230,10 @@
       <w:pPr>
         <w:ind w:left="1440" w:hanging="360"/>
         <w:contextualSpacing w:val="0"/>
+        <w:rPr>
+          <w:rFonts w:ascii="Times New Roman" w:cs="Times New Roman" w:eastAsia="Times New Roman" w:hAnsi="Times New Roman"/>
+          <w:highlight w:val="white"/>
+        </w:rPr>
       </w:pPr>
       <w:r>
         <w:rPr>
@@ -1907,6 +2245,10 @@
       <w:pPr>
         <w:ind w:left="1440" w:hanging="360"/>
         <w:contextualSpacing w:val="0"/>
+        <w:rPr>
+          <w:rFonts w:ascii="Courier New" w:cs="Courier New" w:eastAsia="Courier New" w:hAnsi="Courier New"/>
+          <w:highlight w:val="white"/>
+        </w:rPr>
       </w:pPr>
       <w:r>
         <w:rPr>
@@ -1918,6 +2260,10 @@
       <w:pPr>
         <w:ind w:left="1440" w:hanging="360"/>
         <w:contextualSpacing w:val="0"/>
+        <w:rPr>
+          <w:rFonts w:ascii="Times New Roman" w:cs="Times New Roman" w:eastAsia="Times New Roman" w:hAnsi="Times New Roman"/>
+          <w:highlight w:val="white"/>
+        </w:rPr>
       </w:pPr>
       <w:r>
         <w:rPr>
@@ -1950,16 +2296,24 @@
       <w:pPr>
         <w:ind w:left="1440" w:hanging="360"/>
         <w:contextualSpacing w:val="0"/>
-      </w:pPr>
-      <w:r>
-        <w:rPr>
-          <w:rtl w:val="0"/>
-        </w:rPr>
-      </w:r>
-    </w:p>
-    <w:p>
-      <w:pPr>
-        <w:contextualSpacing w:val="0"/>
+        <w:rPr>
+          <w:rFonts w:ascii="Times New Roman" w:cs="Times New Roman" w:eastAsia="Times New Roman" w:hAnsi="Times New Roman"/>
+          <w:highlight w:val="white"/>
+        </w:rPr>
+      </w:pPr>
+      <w:r>
+        <w:rPr>
+          <w:rtl w:val="0"/>
+        </w:rPr>
+      </w:r>
+    </w:p>
+    <w:p>
+      <w:pPr>
+        <w:contextualSpacing w:val="0"/>
+        <w:rPr>
+          <w:rFonts w:ascii="Times New Roman" w:cs="Times New Roman" w:eastAsia="Times New Roman" w:hAnsi="Times New Roman"/>
+          <w:highlight w:val="white"/>
+        </w:rPr>
       </w:pPr>
       <w:r>
         <w:rPr>
@@ -1973,7 +2327,7 @@
     <w:tbl>
       <w:tblPr>
         <w:tblStyle w:val="Table4"/>
-        <w:bidi w:val="0"/>
+        <w:bidiVisual w:val="0"/>
         <w:tblW w:w="9360.0" w:type="dxa"/>
         <w:jc w:val="left"/>
         <w:tblBorders>
@@ -2019,6 +2373,10 @@
               <w:ind w:left="0" w:right="0" w:firstLine="0"/>
               <w:contextualSpacing w:val="0"/>
               <w:jc w:val="left"/>
+              <w:rPr>
+                <w:rFonts w:ascii="Times New Roman" w:cs="Times New Roman" w:eastAsia="Times New Roman" w:hAnsi="Times New Roman"/>
+                <w:highlight w:val="white"/>
+              </w:rPr>
             </w:pPr>
             <w:r>
               <w:rPr>
@@ -2048,6 +2406,10 @@
               <w:ind w:left="0" w:right="0" w:firstLine="0"/>
               <w:contextualSpacing w:val="0"/>
               <w:jc w:val="left"/>
+              <w:rPr>
+                <w:rFonts w:ascii="Times New Roman" w:cs="Times New Roman" w:eastAsia="Times New Roman" w:hAnsi="Times New Roman"/>
+                <w:highlight w:val="white"/>
+              </w:rPr>
             </w:pPr>
             <w:r>
               <w:rPr>
@@ -2079,6 +2441,10 @@
               <w:ind w:left="0" w:right="0" w:firstLine="0"/>
               <w:contextualSpacing w:val="0"/>
               <w:jc w:val="left"/>
+              <w:rPr>
+                <w:rFonts w:ascii="Times New Roman" w:cs="Times New Roman" w:eastAsia="Times New Roman" w:hAnsi="Times New Roman"/>
+                <w:highlight w:val="white"/>
+              </w:rPr>
             </w:pPr>
             <w:r>
               <w:rPr>
@@ -2107,7 +2473,7 @@
                 <w:rFonts w:ascii="Times New Roman" w:cs="Times New Roman" w:eastAsia="Times New Roman" w:hAnsi="Times New Roman"/>
                 <w:rtl w:val="0"/>
               </w:rPr>
-              <w:t xml:space="preserve">GUI with reasonable beginning and ending locations before and after shots tested for being reasonable with real world expectations.</w:t>
+              <w:t xml:space="preserve">Documents are complete and agreed upon by the group and any advisors.</w:t>
             </w:r>
             <w:r>
               <w:rPr>
@@ -2124,7 +2490,40 @@
               <w:ind w:left="0" w:right="0" w:firstLine="0"/>
               <w:contextualSpacing w:val="0"/>
               <w:jc w:val="left"/>
-            </w:pPr>
+              <w:rPr>
+                <w:rFonts w:ascii="Times New Roman" w:cs="Times New Roman" w:eastAsia="Times New Roman" w:hAnsi="Times New Roman"/>
+                <w:highlight w:val="white"/>
+              </w:rPr>
+            </w:pPr>
+            <w:r>
+              <w:rPr>
+                <w:rFonts w:ascii="Times New Roman" w:cs="Times New Roman" w:eastAsia="Times New Roman" w:hAnsi="Times New Roman"/>
+                <w:highlight w:val="white"/>
+                <w:rtl w:val="0"/>
+              </w:rPr>
+              <w:t xml:space="preserve">2)</w:t>
+            </w:r>
+          </w:p>
+          <w:p>
+            <w:pPr>
+              <w:numPr>
+                <w:ilvl w:val="0"/>
+                <w:numId w:val="11"/>
+              </w:numPr>
+              <w:ind w:left="720" w:hanging="360"/>
+              <w:contextualSpacing w:val="1"/>
+              <w:rPr>
+                <w:rFonts w:ascii="Times New Roman" w:cs="Times New Roman" w:eastAsia="Times New Roman" w:hAnsi="Times New Roman"/>
+                <w:highlight w:val="white"/>
+              </w:rPr>
+            </w:pPr>
+            <w:r>
+              <w:rPr>
+                <w:rFonts w:ascii="Times New Roman" w:cs="Times New Roman" w:eastAsia="Times New Roman" w:hAnsi="Times New Roman"/>
+                <w:rtl w:val="0"/>
+              </w:rPr>
+              <w:t xml:space="preserve">Our simulation passes mathematical testing and is displayed graphically.</w:t>
+            </w:r>
             <w:r>
               <w:rPr>
                 <w:rtl w:val="0"/>
@@ -2140,14 +2539,18 @@
               <w:ind w:left="0" w:right="0" w:firstLine="0"/>
               <w:contextualSpacing w:val="0"/>
               <w:jc w:val="left"/>
-            </w:pPr>
-            <w:r>
-              <w:rPr>
-                <w:rFonts w:ascii="Times New Roman" w:cs="Times New Roman" w:eastAsia="Times New Roman" w:hAnsi="Times New Roman"/>
-                <w:highlight w:val="white"/>
-                <w:rtl w:val="0"/>
-              </w:rPr>
-              <w:t xml:space="preserve">2)</w:t>
+              <w:rPr>
+                <w:rFonts w:ascii="Times New Roman" w:cs="Times New Roman" w:eastAsia="Times New Roman" w:hAnsi="Times New Roman"/>
+                <w:highlight w:val="white"/>
+              </w:rPr>
+            </w:pPr>
+            <w:r>
+              <w:rPr>
+                <w:rFonts w:ascii="Times New Roman" w:cs="Times New Roman" w:eastAsia="Times New Roman" w:hAnsi="Times New Roman"/>
+                <w:highlight w:val="white"/>
+                <w:rtl w:val="0"/>
+              </w:rPr>
+              <w:t xml:space="preserve">3)</w:t>
             </w:r>
           </w:p>
           <w:p>
@@ -2173,7 +2576,7 @@
                 <w:rFonts w:ascii="Times New Roman" w:cs="Times New Roman" w:eastAsia="Times New Roman" w:hAnsi="Times New Roman"/>
                 <w:rtl w:val="0"/>
               </w:rPr>
-              <w:t xml:space="preserve">The balls are correctly mapped in software automatically within 1mm accuracy of what is seen by our measurements of a pre-set table.</w:t>
+              <w:t xml:space="preserve">The balls are correctly mapped in software automatically within 1mm accuracy of our actual measurements on a pre-set table.</w:t>
             </w:r>
           </w:p>
           <w:p>
@@ -2193,20 +2596,48 @@
                 <w:rFonts w:ascii="Times New Roman" w:cs="Times New Roman" w:eastAsia="Times New Roman" w:hAnsi="Times New Roman"/>
                 <w:rtl w:val="0"/>
               </w:rPr>
-              <w:t xml:space="preserve">Note this should be tested in a physical system (however we intend to set up the camera in hardware should be complete)</w:t>
+              <w:t xml:space="preserve">Note: this should be tested in a physical system with whatever setup we intend to have the camera in.</w:t>
             </w:r>
           </w:p>
           <w:p>
             <w:pPr>
               <w:contextualSpacing w:val="0"/>
-              <w:rPr/>
-            </w:pPr>
-            <w:r>
-              <w:rPr>
-                <w:rFonts w:ascii="Times New Roman" w:cs="Times New Roman" w:eastAsia="Times New Roman" w:hAnsi="Times New Roman"/>
-                <w:rtl w:val="0"/>
-              </w:rPr>
-              <w:t xml:space="preserve">3)</w:t>
+              <w:rPr>
+                <w:rFonts w:ascii="Times New Roman" w:cs="Times New Roman" w:eastAsia="Times New Roman" w:hAnsi="Times New Roman"/>
+              </w:rPr>
+            </w:pPr>
+            <w:r>
+              <w:rPr>
+                <w:rtl w:val="0"/>
+              </w:rPr>
+            </w:r>
+          </w:p>
+          <w:p>
+            <w:pPr>
+              <w:contextualSpacing w:val="0"/>
+              <w:rPr>
+                <w:rFonts w:ascii="Times New Roman" w:cs="Times New Roman" w:eastAsia="Times New Roman" w:hAnsi="Times New Roman"/>
+              </w:rPr>
+            </w:pPr>
+            <w:r>
+              <w:rPr>
+                <w:rtl w:val="0"/>
+              </w:rPr>
+            </w:r>
+          </w:p>
+          <w:p>
+            <w:pPr>
+              <w:contextualSpacing w:val="0"/>
+              <w:rPr>
+                <w:rFonts w:ascii="Times New Roman" w:cs="Times New Roman" w:eastAsia="Times New Roman" w:hAnsi="Times New Roman"/>
+              </w:rPr>
+            </w:pPr>
+            <w:r>
+              <w:rPr>
+                <w:rFonts w:ascii="Times New Roman" w:cs="Times New Roman" w:eastAsia="Times New Roman" w:hAnsi="Times New Roman"/>
+                <w:rtl w:val="0"/>
+              </w:rPr>
+              <w:t xml:space="preserve">4)</w:t>
             </w:r>
           </w:p>
           <w:p>
@@ -2227,29 +2658,57 @@
                 <w:rFonts w:ascii="Times New Roman" w:cs="Times New Roman" w:eastAsia="Times New Roman" w:hAnsi="Times New Roman"/>
                 <w:rtl w:val="0"/>
               </w:rPr>
-              <w:t xml:space="preserve">have a basic strategy implemented that, given the completion of the associated hardware will be able to make a decision that will hit a desired ball 90% of the time, given a straight shot. 50% of the time these these straight shots will be able to be sunk, in good conditions. In completely random conditions the system will be able to decide on and sink a desirable ball, 1 in every shots on average. </w:t>
+              <w:t xml:space="preserve">Have a basic strategy implemented that, given the completion of the associated hardware, will be able to make a decision that will hit a desired ball 90% of the time, given a straight shot. 50% of the time these straight shots will be able to be sunk, in good conditions.</w:t>
             </w:r>
           </w:p>
           <w:p>
             <w:pPr>
               <w:contextualSpacing w:val="0"/>
-            </w:pPr>
-            <w:r>
-              <w:rPr>
-                <w:rtl w:val="0"/>
-              </w:rPr>
+              <w:rPr>
+                <w:rFonts w:ascii="Times New Roman" w:cs="Times New Roman" w:eastAsia="Times New Roman" w:hAnsi="Times New Roman"/>
+              </w:rPr>
+            </w:pPr>
+            <w:r>
+              <w:rPr>
+                <w:rFonts w:ascii="Times New Roman" w:cs="Times New Roman" w:eastAsia="Times New Roman" w:hAnsi="Times New Roman"/>
+                <w:rtl w:val="0"/>
+              </w:rPr>
+              <w:t xml:space="preserve">5)</w:t>
+            </w:r>
+          </w:p>
+          <w:p>
+            <w:pPr>
+              <w:numPr>
+                <w:ilvl w:val="0"/>
+                <w:numId w:val="9"/>
+              </w:numPr>
+              <w:ind w:left="720" w:hanging="360"/>
+              <w:contextualSpacing w:val="1"/>
+              <w:rPr>
+                <w:rFonts w:ascii="Times New Roman" w:cs="Times New Roman" w:eastAsia="Times New Roman" w:hAnsi="Times New Roman"/>
+              </w:rPr>
+            </w:pPr>
+            <w:r>
+              <w:rPr>
+                <w:rFonts w:ascii="Times New Roman" w:cs="Times New Roman" w:eastAsia="Times New Roman" w:hAnsi="Times New Roman"/>
+                <w:rtl w:val="0"/>
+              </w:rPr>
+              <w:t xml:space="preserve">Giving a user the user guide is sufficient to inform the user on how to operate the system for 95% of users.</w:t>
             </w:r>
           </w:p>
           <w:p>
             <w:pPr>
               <w:contextualSpacing w:val="0"/>
-            </w:pPr>
-            <w:r>
-              <w:rPr>
-                <w:rFonts w:ascii="Times New Roman" w:cs="Times New Roman" w:eastAsia="Times New Roman" w:hAnsi="Times New Roman"/>
-                <w:rtl w:val="0"/>
-              </w:rPr>
-              <w:t xml:space="preserve">4) </w:t>
+              <w:rPr>
+                <w:rFonts w:ascii="Times New Roman" w:cs="Times New Roman" w:eastAsia="Times New Roman" w:hAnsi="Times New Roman"/>
+              </w:rPr>
+            </w:pPr>
+            <w:r>
+              <w:rPr>
+                <w:rFonts w:ascii="Times New Roman" w:cs="Times New Roman" w:eastAsia="Times New Roman" w:hAnsi="Times New Roman"/>
+                <w:rtl w:val="0"/>
+              </w:rPr>
+              <w:t xml:space="preserve">6) </w:t>
             </w:r>
           </w:p>
           <w:p>
@@ -2270,27 +2729,7 @@
                 <w:rFonts w:ascii="Times New Roman" w:cs="Times New Roman" w:eastAsia="Times New Roman" w:hAnsi="Times New Roman"/>
                 <w:rtl w:val="0"/>
               </w:rPr>
-              <w:t xml:space="preserve">have a strategy implemented that, given the completion of the associated hardware, will be able to make users say that their shot was more difficult given the position of the cue ball 70% of the time after the robot is finished, and see at least some increase in the number of balls the robots sinks in a row, on average.  </w:t>
-            </w:r>
-          </w:p>
-          <w:p>
-            <w:pPr>
-              <w:contextualSpacing w:val="0"/>
-            </w:pPr>
-            <w:r>
-              <w:rPr>
-                <w:rtl w:val="0"/>
-              </w:rPr>
-            </w:r>
-          </w:p>
-          <w:p>
-            <w:pPr>
-              <w:contextualSpacing w:val="0"/>
-            </w:pPr>
-            <w:r>
-              <w:rPr>
-                <w:rtl w:val="0"/>
-              </w:rPr>
+              <w:t xml:space="preserve">Have a strategy implemented that, given the completion of the associated hardware, will be objectively more difficult given the position of the cue ball 70% of the time after the robot is finished, and see some increase in the average number of balls the robots sinks in a row.</w:t>
             </w:r>
           </w:p>
         </w:tc>
@@ -2533,6 +2972,10 @@
     <w:p>
       <w:pPr>
         <w:contextualSpacing w:val="0"/>
+        <w:rPr>
+          <w:rFonts w:ascii="Times New Roman" w:cs="Times New Roman" w:eastAsia="Times New Roman" w:hAnsi="Times New Roman"/>
+          <w:highlight w:val="white"/>
+        </w:rPr>
       </w:pPr>
       <w:r>
         <w:rPr>
@@ -2544,6 +2987,10 @@
       <w:pPr>
         <w:ind w:hanging="360"/>
         <w:contextualSpacing w:val="0"/>
+        <w:rPr>
+          <w:rFonts w:ascii="Times New Roman" w:cs="Times New Roman" w:eastAsia="Times New Roman" w:hAnsi="Times New Roman"/>
+          <w:highlight w:val="white"/>
+        </w:rPr>
       </w:pPr>
       <w:r>
         <w:rPr>
@@ -2575,6 +3022,10 @@
       <w:pPr>
         <w:ind w:left="1440" w:hanging="360"/>
         <w:contextualSpacing w:val="0"/>
+        <w:rPr>
+          <w:rFonts w:ascii="Times New Roman" w:cs="Times New Roman" w:eastAsia="Times New Roman" w:hAnsi="Times New Roman"/>
+          <w:highlight w:val="white"/>
+        </w:rPr>
       </w:pPr>
       <w:r>
         <w:rPr>
@@ -2607,6 +3058,10 @@
       <w:pPr>
         <w:ind w:left="1440" w:hanging="360"/>
         <w:contextualSpacing w:val="0"/>
+        <w:rPr>
+          <w:rFonts w:ascii="Times New Roman" w:cs="Times New Roman" w:eastAsia="Times New Roman" w:hAnsi="Times New Roman"/>
+          <w:highlight w:val="white"/>
+        </w:rPr>
       </w:pPr>
       <w:r>
         <w:rPr>
@@ -2639,6 +3094,10 @@
       <w:pPr>
         <w:ind w:left="1440" w:hanging="360"/>
         <w:contextualSpacing w:val="0"/>
+        <w:rPr>
+          <w:rFonts w:ascii="Times New Roman" w:cs="Times New Roman" w:eastAsia="Times New Roman" w:hAnsi="Times New Roman"/>
+          <w:highlight w:val="white"/>
+        </w:rPr>
       </w:pPr>
       <w:r>
         <w:rPr>
@@ -2670,6 +3129,10 @@
     <w:p>
       <w:pPr>
         <w:contextualSpacing w:val="0"/>
+        <w:rPr>
+          <w:rFonts w:ascii="Times New Roman" w:cs="Times New Roman" w:eastAsia="Times New Roman" w:hAnsi="Times New Roman"/>
+          <w:highlight w:val="white"/>
+        </w:rPr>
       </w:pPr>
       <w:r>
         <w:rPr>
@@ -2680,7 +3143,7 @@
     <w:tbl>
       <w:tblPr>
         <w:tblStyle w:val="Table5"/>
-        <w:bidi w:val="0"/>
+        <w:bidiVisual w:val="0"/>
         <w:tblW w:w="9360.0" w:type="dxa"/>
         <w:jc w:val="left"/>
         <w:tblBorders>
@@ -2722,6 +3185,10 @@
               <w:widowControl w:val="0"/>
               <w:spacing w:line="240" w:lineRule="auto"/>
               <w:contextualSpacing w:val="0"/>
+              <w:rPr>
+                <w:rFonts w:ascii="Times New Roman" w:cs="Times New Roman" w:eastAsia="Times New Roman" w:hAnsi="Times New Roman"/>
+                <w:highlight w:val="white"/>
+              </w:rPr>
             </w:pPr>
             <w:r>
               <w:rPr>
@@ -2747,6 +3214,10 @@
               <w:widowControl w:val="0"/>
               <w:spacing w:line="240" w:lineRule="auto"/>
               <w:contextualSpacing w:val="0"/>
+              <w:rPr>
+                <w:rFonts w:ascii="Times New Roman" w:cs="Times New Roman" w:eastAsia="Times New Roman" w:hAnsi="Times New Roman"/>
+                <w:highlight w:val="white"/>
+              </w:rPr>
             </w:pPr>
             <w:r>
               <w:rPr>
@@ -2789,7 +3260,7 @@
                 <w:rFonts w:ascii="Times New Roman" w:cs="Times New Roman" w:eastAsia="Times New Roman" w:hAnsi="Times New Roman"/>
                 <w:rtl w:val="0"/>
               </w:rPr>
-              <w:t xml:space="preserve">The simulation of the real world will be done almost entirely within java, likely with some libraries for easier visuals and the like, also physics libraries for realistic results. </w:t>
+              <w:t xml:space="preserve">LaTeX and document templates will be used to create the design documents.</w:t>
             </w:r>
           </w:p>
           <w:p>
@@ -2812,7 +3283,7 @@
                 <w:rFonts w:ascii="Times New Roman" w:cs="Times New Roman" w:eastAsia="Times New Roman" w:hAnsi="Times New Roman"/>
                 <w:rtl w:val="0"/>
               </w:rPr>
-              <w:t xml:space="preserve">Visual recognition will be a crossover between a android app, and a Java app, most of the computation will likely be done in the java app, but the Android will take care of automatically taking photos at required times given certain inputs, and returning photos to us. </w:t>
+              <w:t xml:space="preserve">The simulation of the real world will be done almost entirely within Java utilizing existing graphical libraries and  physics libraries for realistic results. </w:t>
             </w:r>
           </w:p>
           <w:p>
@@ -2835,7 +3306,7 @@
                 <w:rFonts w:ascii="Times New Roman" w:cs="Times New Roman" w:eastAsia="Times New Roman" w:hAnsi="Times New Roman"/>
                 <w:rtl w:val="0"/>
               </w:rPr>
-              <w:t xml:space="preserve">Any optimisation done in the artificial intelligence will likely be done by matlab, but the bulk of it will be contained within java, and the java application ~which will have limited communication with the java app.</w:t>
+              <w:t xml:space="preserve">VR will be accomplished using an Android app to gather visual data which will then be fed into a MATLAB VR library for computation.</w:t>
             </w:r>
           </w:p>
           <w:p>
@@ -2858,7 +3329,53 @@
                 <w:rFonts w:ascii="Times New Roman" w:cs="Times New Roman" w:eastAsia="Times New Roman" w:hAnsi="Times New Roman"/>
                 <w:rtl w:val="0"/>
               </w:rPr>
-              <w:t xml:space="preserve">This will require advanced optimisation algorithms, which will almost certainly be easier to implement as a complete subsystem that works in matlab.  </w:t>
+              <w:t xml:space="preserve">Any optimisation done in the artificial intelligence will likely be done by MATLAB, but the bulk of it will be contained within Java, and the Java application which will have limited communication with the hardware.</w:t>
+            </w:r>
+          </w:p>
+          <w:p>
+            <w:pPr>
+              <w:widowControl w:val="0"/>
+              <w:numPr>
+                <w:ilvl w:val="0"/>
+                <w:numId w:val="8"/>
+              </w:numPr>
+              <w:spacing w:line="240" w:lineRule="auto"/>
+              <w:ind w:left="720" w:hanging="360"/>
+              <w:contextualSpacing w:val="1"/>
+              <w:rPr>
+                <w:rFonts w:ascii="Times New Roman" w:cs="Times New Roman" w:eastAsia="Times New Roman" w:hAnsi="Times New Roman"/>
+                <w:u w:val="none"/>
+              </w:rPr>
+            </w:pPr>
+            <w:r>
+              <w:rPr>
+                <w:rFonts w:ascii="Times New Roman" w:cs="Times New Roman" w:eastAsia="Times New Roman" w:hAnsi="Times New Roman"/>
+                <w:rtl w:val="0"/>
+              </w:rPr>
+              <w:t xml:space="preserve">LaTeX will be used to create necessary User documents.</w:t>
+            </w:r>
+          </w:p>
+          <w:p>
+            <w:pPr>
+              <w:widowControl w:val="0"/>
+              <w:numPr>
+                <w:ilvl w:val="0"/>
+                <w:numId w:val="8"/>
+              </w:numPr>
+              <w:spacing w:line="240" w:lineRule="auto"/>
+              <w:ind w:left="720" w:hanging="360"/>
+              <w:contextualSpacing w:val="1"/>
+              <w:rPr>
+                <w:rFonts w:ascii="Times New Roman" w:cs="Times New Roman" w:eastAsia="Times New Roman" w:hAnsi="Times New Roman"/>
+                <w:u w:val="none"/>
+              </w:rPr>
+            </w:pPr>
+            <w:r>
+              <w:rPr>
+                <w:rFonts w:ascii="Times New Roman" w:cs="Times New Roman" w:eastAsia="Times New Roman" w:hAnsi="Times New Roman"/>
+                <w:rtl w:val="0"/>
+              </w:rPr>
+              <w:t xml:space="preserve">This will require advanced optimisation algorithms which will be implemented as a complete subsystem in MATLAB.  </w:t>
             </w:r>
           </w:p>
         </w:tc>
@@ -2989,8 +3506,11 @@
             </w:pPr>
             <w:r>
               <w:rPr>
-                <w:rtl w:val="0"/>
-              </w:rPr>
+                <w:rFonts w:ascii="Times New Roman" w:cs="Times New Roman" w:eastAsia="Times New Roman" w:hAnsi="Times New Roman"/>
+                <w:highlight w:val="white"/>
+                <w:rtl w:val="0"/>
+              </w:rPr>
+              <w:t xml:space="preserve">Look for part specifications online, check feasibility of designs using dynamic simulations testing (i.e. simulink).</w:t>
             </w:r>
           </w:p>
           <w:p>
@@ -3015,43 +3535,57 @@
                 <w:highlight w:val="white"/>
                 <w:rtl w:val="0"/>
               </w:rPr>
-              <w:t xml:space="preserve">5 degrees of freedom are required for the arm. The cue ball will be shot by a shortened cue attached to a pneumatic actuator.</w:t>
+              <w:t xml:space="preserve">Parts will be ordered online and will be modified (if required) using machine shop tools</w:t>
             </w:r>
           </w:p>
           <w:p>
             <w:pPr>
               <w:widowControl w:val="0"/>
+              <w:numPr>
+                <w:ilvl w:val="0"/>
+                <w:numId w:val="4"/>
+              </w:numPr>
               <w:spacing w:line="240" w:lineRule="auto"/>
-              <w:contextualSpacing w:val="0"/>
-            </w:pPr>
-            <w:r>
-              <w:rPr>
-                <w:rtl w:val="0"/>
-              </w:rPr>
+              <w:ind w:left="720" w:hanging="360"/>
+              <w:contextualSpacing w:val="1"/>
+              <w:rPr>
+                <w:rFonts w:ascii="Times New Roman" w:cs="Times New Roman" w:eastAsia="Times New Roman" w:hAnsi="Times New Roman"/>
+                <w:highlight w:val="white"/>
+                <w:u w:val="none"/>
+              </w:rPr>
+            </w:pPr>
+            <w:r>
+              <w:rPr>
+                <w:rFonts w:ascii="Times New Roman" w:cs="Times New Roman" w:eastAsia="Times New Roman" w:hAnsi="Times New Roman"/>
+                <w:highlight w:val="white"/>
+                <w:rtl w:val="0"/>
+              </w:rPr>
+              <w:t xml:space="preserve">Finished part will be constructed using machine shop tools. </w:t>
             </w:r>
           </w:p>
           <w:p>
             <w:pPr>
               <w:widowControl w:val="0"/>
+              <w:numPr>
+                <w:ilvl w:val="0"/>
+                <w:numId w:val="4"/>
+              </w:numPr>
               <w:spacing w:line="240" w:lineRule="auto"/>
-              <w:contextualSpacing w:val="0"/>
-            </w:pPr>
-            <w:r>
-              <w:rPr>
-                <w:rtl w:val="0"/>
-              </w:rPr>
-            </w:r>
-          </w:p>
-          <w:p>
-            <w:pPr>
-              <w:widowControl w:val="0"/>
-              <w:spacing w:line="240" w:lineRule="auto"/>
-              <w:contextualSpacing w:val="0"/>
-            </w:pPr>
-            <w:r>
-              <w:rPr>
-                <w:rtl w:val="0"/>
-              </w:rPr>
+              <w:ind w:left="720" w:hanging="360"/>
+              <w:contextualSpacing w:val="1"/>
+              <w:rPr>
+                <w:rFonts w:ascii="Times New Roman" w:cs="Times New Roman" w:eastAsia="Times New Roman" w:hAnsi="Times New Roman"/>
+                <w:highlight w:val="white"/>
+                <w:u w:val="none"/>
+              </w:rPr>
+            </w:pPr>
+            <w:r>
+              <w:rPr>
+                <w:rFonts w:ascii="Times New Roman" w:cs="Times New Roman" w:eastAsia="Times New Roman" w:hAnsi="Times New Roman"/>
+                <w:highlight w:val="white"/>
+                <w:rtl w:val="0"/>
+              </w:rPr>
+              <w:t xml:space="preserve">Standard communications protocol will be used for interfacing electro-mechanics with software</w:t>
             </w:r>
           </w:p>
         </w:tc>
@@ -3060,18 +3594,20 @@
     <w:p>
       <w:pPr>
         <w:contextualSpacing w:val="0"/>
-      </w:pPr>
-      <w:r>
-        <w:rPr>
-          <w:rtl w:val="0"/>
-        </w:rPr>
-      </w:r>
-    </w:p>
-    <w:p>
-      <w:pPr>
-        <w:contextualSpacing w:val="0"/>
-      </w:pPr>
-      <w:r>
+        <w:rPr>
+          <w:rFonts w:ascii="Times New Roman" w:cs="Times New Roman" w:eastAsia="Times New Roman" w:hAnsi="Times New Roman"/>
+          <w:highlight w:val="white"/>
+        </w:rPr>
+      </w:pPr>
+      <w:r>
+        <w:rPr>
+          <w:rtl w:val="0"/>
+        </w:rPr>
+      </w:r>
+    </w:p>
+    <w:p>
+      <w:pPr>
+        <w:contextualSpacing w:val="0"/>
         <w:rPr>
           <w:rFonts w:ascii="Times New Roman" w:cs="Times New Roman" w:eastAsia="Times New Roman" w:hAnsi="Times New Roman"/>
           <w:b w:val="1"/>
@@ -3079,6 +3615,16 @@
           <w:szCs w:val="28"/>
           <w:highlight w:val="white"/>
           <w:u w:val="single"/>
+        </w:rPr>
+      </w:pPr>
+      <w:r>
+        <w:rPr>
+          <w:rFonts w:ascii="Times New Roman" w:cs="Times New Roman" w:eastAsia="Times New Roman" w:hAnsi="Times New Roman"/>
+          <w:b w:val="1"/>
+          <w:sz w:val="28"/>
+          <w:szCs w:val="28"/>
+          <w:highlight w:val="white"/>
+          <w:u w:val="single"/>
           <w:rtl w:val="0"/>
         </w:rPr>
         <w:t xml:space="preserve">Version Control for Software Applications:</w:t>
@@ -3087,6 +3633,10 @@
     <w:p>
       <w:pPr>
         <w:contextualSpacing w:val="0"/>
+        <w:rPr>
+          <w:rFonts w:ascii="Times New Roman" w:cs="Times New Roman" w:eastAsia="Times New Roman" w:hAnsi="Times New Roman"/>
+          <w:highlight w:val="white"/>
+        </w:rPr>
       </w:pPr>
       <w:r>
         <w:rPr>
@@ -3100,34 +3650,141 @@
     <w:p>
       <w:pPr>
         <w:contextualSpacing w:val="0"/>
-      </w:pPr>
-      <w:r>
-        <w:rPr>
-          <w:rFonts w:ascii="Times New Roman" w:cs="Times New Roman" w:eastAsia="Times New Roman" w:hAnsi="Times New Roman"/>
-          <w:highlight w:val="white"/>
-          <w:rtl w:val="0"/>
-        </w:rPr>
-        <w:t xml:space="preserve">Github will manage who added what to the code, and when, anything that is added by one piece of the software team, should be tested independently by the other piece of the Software team before continuation, comments should be added to code if there is something that isn’t ready for testing, and also if there is something that needs particular attention when testing. When testing is completed a note should be made in comments that a portion has been tested and as of when and what version, this should also be noted on github. If something is tested and seen to be unsuccessful against original expectations githubs “blame” function can be used, and cleared once the problem has been resolved. </w:t>
+        <w:rPr>
+          <w:rFonts w:ascii="Times New Roman" w:cs="Times New Roman" w:eastAsia="Times New Roman" w:hAnsi="Times New Roman"/>
+          <w:highlight w:val="white"/>
+        </w:rPr>
+      </w:pPr>
+      <w:r>
+        <w:rPr>
+          <w:rtl w:val="0"/>
+        </w:rPr>
+      </w:r>
+    </w:p>
+    <w:p>
+      <w:pPr>
+        <w:contextualSpacing w:val="0"/>
+        <w:rPr>
+          <w:rFonts w:ascii="Times New Roman" w:cs="Times New Roman" w:eastAsia="Times New Roman" w:hAnsi="Times New Roman"/>
+          <w:highlight w:val="white"/>
+        </w:rPr>
+      </w:pPr>
+      <w:r>
+        <w:rPr>
+          <w:rFonts w:ascii="Times New Roman" w:cs="Times New Roman" w:eastAsia="Times New Roman" w:hAnsi="Times New Roman"/>
+          <w:highlight w:val="white"/>
+          <w:rtl w:val="0"/>
+        </w:rPr>
+        <w:t xml:space="preserve">Github will manage who added what to the code. When anything is added by anyone team member it should be tested independently by the other team members before continuation. Comments should be added to code if there is something that isn’t ready for testing or if there is something that needs particular attention when testing. </w:t>
+      </w:r>
+    </w:p>
+    <w:p>
+      <w:pPr>
+        <w:contextualSpacing w:val="0"/>
+        <w:rPr>
+          <w:rFonts w:ascii="Times New Roman" w:cs="Times New Roman" w:eastAsia="Times New Roman" w:hAnsi="Times New Roman"/>
+          <w:highlight w:val="white"/>
+        </w:rPr>
+      </w:pPr>
+      <w:r>
+        <w:rPr>
+          <w:rtl w:val="0"/>
+        </w:rPr>
+      </w:r>
+    </w:p>
+    <w:p>
+      <w:pPr>
+        <w:contextualSpacing w:val="0"/>
+        <w:rPr>
+          <w:rFonts w:ascii="Times New Roman" w:cs="Times New Roman" w:eastAsia="Times New Roman" w:hAnsi="Times New Roman"/>
+          <w:highlight w:val="white"/>
+        </w:rPr>
+      </w:pPr>
+      <w:r>
+        <w:rPr>
+          <w:rFonts w:ascii="Times New Roman" w:cs="Times New Roman" w:eastAsia="Times New Roman" w:hAnsi="Times New Roman"/>
+          <w:highlight w:val="white"/>
+          <w:rtl w:val="0"/>
+        </w:rPr>
+        <w:t xml:space="preserve">When testing is completed a note should be made which comments that a portion has been tested along with a date and version number. This should also be noted on Github. If something is tested and results are unsuccessful when compared with original expectations githubs “blame” function can be used. This “blame” function will be cleared once the problem has been resolved. </w:t>
+      </w:r>
+    </w:p>
+    <w:p>
+      <w:pPr>
+        <w:contextualSpacing w:val="0"/>
+        <w:rPr>
+          <w:rFonts w:ascii="Times New Roman" w:cs="Times New Roman" w:eastAsia="Times New Roman" w:hAnsi="Times New Roman"/>
+          <w:highlight w:val="white"/>
+        </w:rPr>
+      </w:pPr>
+      <w:r>
+        <w:rPr>
+          <w:rFonts w:ascii="Times New Roman" w:cs="Times New Roman" w:eastAsia="Times New Roman" w:hAnsi="Times New Roman"/>
+          <w:highlight w:val="white"/>
+          <w:rtl w:val="0"/>
+        </w:rPr>
         <w:br w:type="textWrapping"/>
-        <w:t xml:space="preserve">Comments should be kept on pieces of code where different testing iterations have taken place in form “Date, test description,test ID(i.e. AI-4.1 for module 4 test one), success/failure, suggestions”</w:t>
-      </w:r>
-    </w:p>
-    <w:p>
-      <w:pPr>
-        <w:contextualSpacing w:val="0"/>
-      </w:pPr>
-      <w:r>
-        <w:rPr>
-          <w:rFonts w:ascii="Times New Roman" w:cs="Times New Roman" w:eastAsia="Times New Roman" w:hAnsi="Times New Roman"/>
-          <w:highlight w:val="white"/>
-          <w:rtl w:val="0"/>
-        </w:rPr>
-        <w:t xml:space="preserve">If large changes are made based upon this then that should be noted below the testing comments in form</w:t>
-      </w:r>
-    </w:p>
-    <w:p>
-      <w:pPr>
-        <w:contextualSpacing w:val="0"/>
+        <w:t xml:space="preserve">Comments should be kept on pieces of code where different testing iterations have taken place in the form:</w:t>
+      </w:r>
+    </w:p>
+    <w:p>
+      <w:pPr>
+        <w:contextualSpacing w:val="0"/>
+        <w:jc w:val="center"/>
+        <w:rPr>
+          <w:rFonts w:ascii="Times New Roman" w:cs="Times New Roman" w:eastAsia="Times New Roman" w:hAnsi="Times New Roman"/>
+          <w:highlight w:val="white"/>
+        </w:rPr>
+      </w:pPr>
+      <w:r>
+        <w:rPr>
+          <w:rFonts w:ascii="Times New Roman" w:cs="Times New Roman" w:eastAsia="Times New Roman" w:hAnsi="Times New Roman"/>
+          <w:highlight w:val="white"/>
+          <w:rtl w:val="0"/>
+        </w:rPr>
+        <w:t xml:space="preserve">“Date, test description,test ID(i.e. AI-4.1 for module 4 test one), success/failure, suggestions”</w:t>
+      </w:r>
+    </w:p>
+    <w:p>
+      <w:pPr>
+        <w:contextualSpacing w:val="0"/>
+        <w:jc w:val="center"/>
+        <w:rPr>
+          <w:rFonts w:ascii="Times New Roman" w:cs="Times New Roman" w:eastAsia="Times New Roman" w:hAnsi="Times New Roman"/>
+          <w:highlight w:val="white"/>
+        </w:rPr>
+      </w:pPr>
+      <w:r>
+        <w:rPr>
+          <w:rtl w:val="0"/>
+        </w:rPr>
+      </w:r>
+    </w:p>
+    <w:p>
+      <w:pPr>
+        <w:contextualSpacing w:val="0"/>
+        <w:rPr>
+          <w:rFonts w:ascii="Times New Roman" w:cs="Times New Roman" w:eastAsia="Times New Roman" w:hAnsi="Times New Roman"/>
+          <w:highlight w:val="white"/>
+        </w:rPr>
+      </w:pPr>
+      <w:r>
+        <w:rPr>
+          <w:rFonts w:ascii="Times New Roman" w:cs="Times New Roman" w:eastAsia="Times New Roman" w:hAnsi="Times New Roman"/>
+          <w:highlight w:val="white"/>
+          <w:rtl w:val="0"/>
+        </w:rPr>
+        <w:t xml:space="preserve">If large changes are made which are based upon this designation then it should be noted below the testing comments in the form:</w:t>
+      </w:r>
+    </w:p>
+    <w:p>
+      <w:pPr>
+        <w:contextualSpacing w:val="0"/>
+        <w:jc w:val="center"/>
+        <w:rPr>
+          <w:rFonts w:ascii="Times New Roman" w:cs="Times New Roman" w:eastAsia="Times New Roman" w:hAnsi="Times New Roman"/>
+          <w:highlight w:val="white"/>
+        </w:rPr>
       </w:pPr>
       <w:r>
         <w:rPr>
@@ -3141,43 +3798,80 @@
     <w:p>
       <w:pPr>
         <w:contextualSpacing w:val="0"/>
-      </w:pPr>
-      <w:r>
-        <w:rPr>
-          <w:rFonts w:ascii="Times New Roman" w:cs="Times New Roman" w:eastAsia="Times New Roman" w:hAnsi="Times New Roman"/>
-          <w:highlight w:val="white"/>
-          <w:rtl w:val="0"/>
-        </w:rPr>
-        <w:t xml:space="preserve">If there has been changes of course they need to be tested, as such it will be an iterative process that ends in a set of successful tests. </w:t>
-      </w:r>
-    </w:p>
-    <w:p>
-      <w:pPr>
-        <w:contextualSpacing w:val="0"/>
-      </w:pPr>
-      <w:r>
-        <w:rPr>
-          <w:rtl w:val="0"/>
-        </w:rPr>
-      </w:r>
-    </w:p>
-    <w:p>
-      <w:pPr>
-        <w:contextualSpacing w:val="0"/>
-      </w:pPr>
-      <w:r>
+        <w:jc w:val="center"/>
+        <w:rPr>
+          <w:rFonts w:ascii="Times New Roman" w:cs="Times New Roman" w:eastAsia="Times New Roman" w:hAnsi="Times New Roman"/>
+          <w:highlight w:val="white"/>
+        </w:rPr>
+      </w:pPr>
+      <w:r>
+        <w:rPr>
+          <w:rtl w:val="0"/>
+        </w:rPr>
+      </w:r>
+    </w:p>
+    <w:p>
+      <w:pPr>
+        <w:contextualSpacing w:val="0"/>
+        <w:rPr>
+          <w:rFonts w:ascii="Times New Roman" w:cs="Times New Roman" w:eastAsia="Times New Roman" w:hAnsi="Times New Roman"/>
+          <w:highlight w:val="white"/>
+        </w:rPr>
+      </w:pPr>
+      <w:r>
+        <w:rPr>
+          <w:rFonts w:ascii="Times New Roman" w:cs="Times New Roman" w:eastAsia="Times New Roman" w:hAnsi="Times New Roman"/>
+          <w:highlight w:val="white"/>
+          <w:rtl w:val="0"/>
+        </w:rPr>
+        <w:t xml:space="preserve">If there have been changes they are definitely required to be tested, as such it will be an iterative process that ends in a set of successful tests. </w:t>
+      </w:r>
+    </w:p>
+    <w:p>
+      <w:pPr>
+        <w:contextualSpacing w:val="0"/>
+        <w:rPr>
+          <w:rFonts w:ascii="Times New Roman" w:cs="Times New Roman" w:eastAsia="Times New Roman" w:hAnsi="Times New Roman"/>
+          <w:highlight w:val="white"/>
+        </w:rPr>
+      </w:pPr>
+      <w:r>
+        <w:rPr>
+          <w:rtl w:val="0"/>
+        </w:rPr>
+      </w:r>
+    </w:p>
+    <w:p>
+      <w:pPr>
+        <w:widowControl w:val="0"/>
+        <w:spacing w:line="240" w:lineRule="auto"/>
+        <w:contextualSpacing w:val="0"/>
         <w:rPr>
           <w:rFonts w:ascii="Times New Roman" w:cs="Times New Roman" w:eastAsia="Times New Roman" w:hAnsi="Times New Roman"/>
           <w:b w:val="1"/>
           <w:highlight w:val="white"/>
-          <w:rtl w:val="0"/>
-        </w:rPr>
-        <w:t xml:space="preserve">###note for eric, here it says we should decide on certain coding conventions I have my own that I work by, but i think we should both decide on a set of standards to follow for capitalization and the like so that we can both read it as easily as possible. Which is apparently supposed to be part of this document.###</w:t>
-      </w:r>
-    </w:p>
-    <w:p>
-      <w:pPr>
-        <w:contextualSpacing w:val="0"/>
+        </w:rPr>
+      </w:pPr>
+      <w:r>
+        <w:rPr>
+          <w:rFonts w:ascii="Times New Roman" w:cs="Times New Roman" w:eastAsia="Times New Roman" w:hAnsi="Times New Roman"/>
+          <w:rtl w:val="0"/>
+        </w:rPr>
+        <w:t xml:space="preserve">Coding conventions will closely follow Google Style Guides for the appropriate languages.</w:t>
+      </w:r>
+      <w:r>
+        <w:rPr>
+          <w:rtl w:val="0"/>
+        </w:rPr>
+      </w:r>
+    </w:p>
+    <w:p>
+      <w:pPr>
+        <w:contextualSpacing w:val="0"/>
+        <w:rPr>
+          <w:rFonts w:ascii="Times New Roman" w:cs="Times New Roman" w:eastAsia="Times New Roman" w:hAnsi="Times New Roman"/>
+          <w:highlight w:val="white"/>
+        </w:rPr>
       </w:pPr>
       <w:r>
         <w:rPr>
@@ -3189,6 +3883,10 @@
       <w:pPr>
         <w:ind w:left="1440" w:hanging="360"/>
         <w:contextualSpacing w:val="0"/>
+        <w:rPr>
+          <w:rFonts w:ascii="Times New Roman" w:cs="Times New Roman" w:eastAsia="Times New Roman" w:hAnsi="Times New Roman"/>
+          <w:highlight w:val="white"/>
+        </w:rPr>
       </w:pPr>
       <w:r>
         <w:rPr>
@@ -3200,6 +3898,10 @@
       <w:pPr>
         <w:ind w:left="1440" w:hanging="360"/>
         <w:contextualSpacing w:val="0"/>
+        <w:rPr>
+          <w:rFonts w:ascii="Times New Roman" w:cs="Times New Roman" w:eastAsia="Times New Roman" w:hAnsi="Times New Roman"/>
+          <w:highlight w:val="white"/>
+        </w:rPr>
       </w:pPr>
       <w:r>
         <w:rPr>
@@ -3211,6 +3913,10 @@
       <w:pPr>
         <w:ind w:left="1440" w:hanging="360"/>
         <w:contextualSpacing w:val="0"/>
+        <w:rPr>
+          <w:rFonts w:ascii="Times New Roman" w:cs="Times New Roman" w:eastAsia="Times New Roman" w:hAnsi="Times New Roman"/>
+          <w:highlight w:val="white"/>
+        </w:rPr>
       </w:pPr>
       <w:r>
         <w:rPr>
@@ -3222,285 +3928,119 @@
       <w:pPr>
         <w:ind w:left="1440" w:hanging="360"/>
         <w:contextualSpacing w:val="0"/>
-      </w:pPr>
-      <w:r>
-        <w:rPr>
-          <w:rtl w:val="0"/>
-        </w:rPr>
-      </w:r>
-    </w:p>
-    <w:p>
-      <w:pPr>
-        <w:ind w:left="1440" w:hanging="360"/>
-        <w:contextualSpacing w:val="0"/>
-      </w:pPr>
-      <w:r>
-        <w:rPr>
-          <w:rtl w:val="0"/>
-        </w:rPr>
-      </w:r>
-    </w:p>
-    <w:p>
-      <w:pPr>
-        <w:ind w:left="1440" w:hanging="360"/>
-        <w:contextualSpacing w:val="0"/>
-      </w:pPr>
-      <w:r>
-        <w:rPr>
-          <w:rtl w:val="0"/>
-        </w:rPr>
-      </w:r>
-    </w:p>
-    <w:p>
-      <w:pPr>
-        <w:ind w:left="1440" w:hanging="360"/>
-        <w:contextualSpacing w:val="0"/>
-      </w:pPr>
-      <w:r>
-        <w:rPr>
-          <w:rFonts w:ascii="Courier New" w:cs="Courier New" w:eastAsia="Courier New" w:hAnsi="Courier New"/>
-          <w:highlight w:val="white"/>
-          <w:rtl w:val="0"/>
-        </w:rPr>
-        <w:t xml:space="preserve">o</w:t>
-      </w:r>
-      <w:r>
-        <w:rPr>
-          <w:rFonts w:ascii="Times New Roman" w:cs="Times New Roman" w:eastAsia="Times New Roman" w:hAnsi="Times New Roman"/>
-          <w:sz w:val="14"/>
-          <w:szCs w:val="14"/>
-          <w:highlight w:val="white"/>
-          <w:rtl w:val="0"/>
-        </w:rPr>
-        <w:t xml:space="preserve">   </w:t>
-      </w:r>
-      <w:r>
-        <w:rPr>
-          <w:rFonts w:ascii="Times New Roman" w:cs="Times New Roman" w:eastAsia="Times New Roman" w:hAnsi="Times New Roman"/>
-          <w:highlight w:val="white"/>
-          <w:rtl w:val="0"/>
-        </w:rPr>
-        <w:t xml:space="preserve">Who should perform each step?</w:t>
-      </w:r>
-    </w:p>
-    <w:p>
-      <w:pPr>
-        <w:contextualSpacing w:val="0"/>
-      </w:pPr>
-      <w:r>
-        <w:rPr>
-          <w:rFonts w:ascii="Times New Roman" w:cs="Times New Roman" w:eastAsia="Times New Roman" w:hAnsi="Times New Roman"/>
-          <w:highlight w:val="white"/>
-          <w:rtl w:val="0"/>
-        </w:rPr>
-        <w:t xml:space="preserve"> </w:t>
-      </w:r>
-    </w:p>
-    <w:p>
-      <w:pPr>
-        <w:ind w:hanging="360"/>
-        <w:contextualSpacing w:val="0"/>
-      </w:pPr>
-      <w:r>
-        <w:rPr>
-          <w:highlight w:val="white"/>
-          <w:rtl w:val="0"/>
-        </w:rPr>
-        <w:t xml:space="preserve">·</w:t>
-      </w:r>
-      <w:r>
-        <w:rPr>
-          <w:rFonts w:ascii="Times New Roman" w:cs="Times New Roman" w:eastAsia="Times New Roman" w:hAnsi="Times New Roman"/>
-          <w:sz w:val="14"/>
-          <w:szCs w:val="14"/>
-          <w:highlight w:val="white"/>
-          <w:rtl w:val="0"/>
-        </w:rPr>
-        <w:t xml:space="preserve">         </w:t>
-      </w:r>
-      <w:r>
-        <w:rPr>
-          <w:rFonts w:ascii="Times New Roman" w:cs="Times New Roman" w:eastAsia="Times New Roman" w:hAnsi="Times New Roman"/>
-          <w:highlight w:val="white"/>
-          <w:rtl w:val="0"/>
-        </w:rPr>
-        <w:t xml:space="preserve">How are you using version control?</w:t>
-      </w:r>
-    </w:p>
-    <w:p>
-      <w:pPr>
-        <w:ind w:hanging="360"/>
-        <w:contextualSpacing w:val="0"/>
-      </w:pPr>
-      <w:r>
-        <w:rPr>
-          <w:highlight w:val="white"/>
-          <w:rtl w:val="0"/>
-        </w:rPr>
-        <w:t xml:space="preserve">·</w:t>
-      </w:r>
-      <w:r>
-        <w:rPr>
-          <w:rFonts w:ascii="Times New Roman" w:cs="Times New Roman" w:eastAsia="Times New Roman" w:hAnsi="Times New Roman"/>
-          <w:sz w:val="14"/>
-          <w:szCs w:val="14"/>
-          <w:highlight w:val="white"/>
-          <w:rtl w:val="0"/>
-        </w:rPr>
-        <w:t xml:space="preserve">         </w:t>
-      </w:r>
-      <w:r>
-        <w:rPr>
-          <w:rFonts w:ascii="Times New Roman" w:cs="Times New Roman" w:eastAsia="Times New Roman" w:hAnsi="Times New Roman"/>
-          <w:highlight w:val="white"/>
-          <w:rtl w:val="0"/>
-        </w:rPr>
-        <w:t xml:space="preserve">How are you going to deal with changes to development artefacts?</w:t>
-      </w:r>
-    </w:p>
-    <w:p>
-      <w:pPr>
-        <w:ind w:left="1440" w:hanging="360"/>
-        <w:contextualSpacing w:val="0"/>
-      </w:pPr>
-      <w:r>
-        <w:rPr>
-          <w:rFonts w:ascii="Courier New" w:cs="Courier New" w:eastAsia="Courier New" w:hAnsi="Courier New"/>
-          <w:highlight w:val="white"/>
-          <w:rtl w:val="0"/>
-        </w:rPr>
-        <w:t xml:space="preserve">o</w:t>
-      </w:r>
-      <w:r>
-        <w:rPr>
-          <w:rFonts w:ascii="Times New Roman" w:cs="Times New Roman" w:eastAsia="Times New Roman" w:hAnsi="Times New Roman"/>
-          <w:sz w:val="14"/>
-          <w:szCs w:val="14"/>
-          <w:highlight w:val="white"/>
-          <w:rtl w:val="0"/>
-        </w:rPr>
-        <w:t xml:space="preserve">   </w:t>
-      </w:r>
-      <w:r>
-        <w:rPr>
-          <w:rFonts w:ascii="Times New Roman" w:cs="Times New Roman" w:eastAsia="Times New Roman" w:hAnsi="Times New Roman"/>
-          <w:highlight w:val="white"/>
-          <w:rtl w:val="0"/>
-        </w:rPr>
-        <w:t xml:space="preserve">What bug tracking/change request tool?</w:t>
-      </w:r>
-    </w:p>
-    <w:p>
-      <w:pPr>
-        <w:ind w:left="1440" w:hanging="360"/>
-        <w:contextualSpacing w:val="0"/>
-      </w:pPr>
-      <w:r>
-        <w:rPr>
-          <w:rFonts w:ascii="Courier New" w:cs="Courier New" w:eastAsia="Courier New" w:hAnsi="Courier New"/>
-          <w:highlight w:val="white"/>
-          <w:rtl w:val="0"/>
-        </w:rPr>
-        <w:t xml:space="preserve">o</w:t>
-      </w:r>
-      <w:r>
-        <w:rPr>
-          <w:rFonts w:ascii="Times New Roman" w:cs="Times New Roman" w:eastAsia="Times New Roman" w:hAnsi="Times New Roman"/>
-          <w:sz w:val="14"/>
-          <w:szCs w:val="14"/>
-          <w:highlight w:val="white"/>
-          <w:rtl w:val="0"/>
-        </w:rPr>
-        <w:t xml:space="preserve">   </w:t>
-      </w:r>
-      <w:r>
-        <w:rPr>
-          <w:rFonts w:ascii="Times New Roman" w:cs="Times New Roman" w:eastAsia="Times New Roman" w:hAnsi="Times New Roman"/>
-          <w:highlight w:val="white"/>
-          <w:rtl w:val="0"/>
-        </w:rPr>
-        <w:t xml:space="preserve">How do you document change requests/bugs?</w:t>
-      </w:r>
-    </w:p>
-    <w:p>
-      <w:pPr>
-        <w:ind w:left="1440" w:hanging="360"/>
-        <w:contextualSpacing w:val="0"/>
-      </w:pPr>
-      <w:r>
-        <w:rPr>
-          <w:rFonts w:ascii="Courier New" w:cs="Courier New" w:eastAsia="Courier New" w:hAnsi="Courier New"/>
-          <w:highlight w:val="white"/>
-          <w:rtl w:val="0"/>
-        </w:rPr>
-        <w:t xml:space="preserve">o</w:t>
-      </w:r>
-      <w:r>
-        <w:rPr>
-          <w:rFonts w:ascii="Times New Roman" w:cs="Times New Roman" w:eastAsia="Times New Roman" w:hAnsi="Times New Roman"/>
-          <w:sz w:val="14"/>
-          <w:szCs w:val="14"/>
-          <w:highlight w:val="white"/>
-          <w:rtl w:val="0"/>
-        </w:rPr>
-        <w:t xml:space="preserve">   </w:t>
-      </w:r>
-      <w:r>
-        <w:rPr>
-          <w:rFonts w:ascii="Times New Roman" w:cs="Times New Roman" w:eastAsia="Times New Roman" w:hAnsi="Times New Roman"/>
-          <w:highlight w:val="white"/>
-          <w:rtl w:val="0"/>
-        </w:rPr>
-        <w:t xml:space="preserve">How do you classify changes?</w:t>
-      </w:r>
-    </w:p>
-    <w:p>
-      <w:pPr>
-        <w:ind w:left="1440" w:hanging="360"/>
-        <w:contextualSpacing w:val="0"/>
-      </w:pPr>
-      <w:r>
-        <w:rPr>
-          <w:rFonts w:ascii="Courier New" w:cs="Courier New" w:eastAsia="Courier New" w:hAnsi="Courier New"/>
-          <w:highlight w:val="white"/>
-          <w:rtl w:val="0"/>
-        </w:rPr>
-        <w:t xml:space="preserve">o</w:t>
-      </w:r>
-      <w:r>
-        <w:rPr>
-          <w:rFonts w:ascii="Times New Roman" w:cs="Times New Roman" w:eastAsia="Times New Roman" w:hAnsi="Times New Roman"/>
-          <w:sz w:val="14"/>
-          <w:szCs w:val="14"/>
-          <w:highlight w:val="white"/>
-          <w:rtl w:val="0"/>
-        </w:rPr>
-        <w:t xml:space="preserve">   </w:t>
-      </w:r>
-      <w:r>
-        <w:rPr>
-          <w:rFonts w:ascii="Times New Roman" w:cs="Times New Roman" w:eastAsia="Times New Roman" w:hAnsi="Times New Roman"/>
-          <w:highlight w:val="white"/>
-          <w:rtl w:val="0"/>
-        </w:rPr>
-        <w:t xml:space="preserve">How do you disposition them (decide what to do, verify that they have been completed, etc)</w:t>
-      </w:r>
-    </w:p>
-    <w:p>
-      <w:pPr>
-        <w:contextualSpacing w:val="0"/>
-      </w:pPr>
-      <w:r>
-        <w:rPr>
-          <w:rFonts w:ascii="Times New Roman" w:cs="Times New Roman" w:eastAsia="Times New Roman" w:hAnsi="Times New Roman"/>
-          <w:rtl w:val="0"/>
-        </w:rPr>
-        <w:t xml:space="preserve"> </w:t>
-      </w:r>
-    </w:p>
-    <w:p>
-      <w:pPr>
-        <w:contextualSpacing w:val="0"/>
+        <w:rPr>
+          <w:rFonts w:ascii="Times New Roman" w:cs="Times New Roman" w:eastAsia="Times New Roman" w:hAnsi="Times New Roman"/>
+          <w:highlight w:val="white"/>
+        </w:rPr>
+      </w:pPr>
+      <w:r>
+        <w:rPr>
+          <w:rtl w:val="0"/>
+        </w:rPr>
+      </w:r>
+    </w:p>
+    <w:p>
+      <w:pPr>
+        <w:contextualSpacing w:val="0"/>
+        <w:rPr>
+          <w:rFonts w:ascii="Times New Roman" w:cs="Times New Roman" w:eastAsia="Times New Roman" w:hAnsi="Times New Roman"/>
+          <w:b w:val="1"/>
+          <w:sz w:val="28"/>
+          <w:szCs w:val="28"/>
+          <w:highlight w:val="white"/>
+          <w:u w:val="single"/>
+        </w:rPr>
+      </w:pPr>
+      <w:r>
+        <w:rPr>
+          <w:rFonts w:ascii="Times New Roman" w:cs="Times New Roman" w:eastAsia="Times New Roman" w:hAnsi="Times New Roman"/>
+          <w:b w:val="1"/>
+          <w:sz w:val="28"/>
+          <w:szCs w:val="28"/>
+          <w:highlight w:val="white"/>
+          <w:u w:val="single"/>
+          <w:rtl w:val="0"/>
+        </w:rPr>
+        <w:t xml:space="preserve">Version Control for Hardware Applications:</w:t>
+      </w:r>
+    </w:p>
+    <w:p>
+      <w:pPr>
+        <w:contextualSpacing w:val="0"/>
+        <w:rPr>
+          <w:rFonts w:ascii="Times New Roman" w:cs="Times New Roman" w:eastAsia="Times New Roman" w:hAnsi="Times New Roman"/>
+          <w:b w:val="1"/>
+          <w:sz w:val="12"/>
+          <w:szCs w:val="12"/>
+          <w:highlight w:val="white"/>
+          <w:u w:val="single"/>
+        </w:rPr>
+      </w:pPr>
+      <w:r>
+        <w:rPr>
+          <w:rtl w:val="0"/>
+        </w:rPr>
+      </w:r>
+    </w:p>
+    <w:p>
+      <w:pPr>
+        <w:ind w:left="0" w:firstLine="0"/>
+        <w:contextualSpacing w:val="0"/>
+        <w:rPr>
+          <w:rFonts w:ascii="Times New Roman" w:cs="Times New Roman" w:eastAsia="Times New Roman" w:hAnsi="Times New Roman"/>
+          <w:highlight w:val="white"/>
+        </w:rPr>
+      </w:pPr>
+      <w:r>
+        <w:rPr>
+          <w:rFonts w:ascii="Times New Roman" w:cs="Times New Roman" w:eastAsia="Times New Roman" w:hAnsi="Times New Roman"/>
+          <w:highlight w:val="white"/>
+          <w:rtl w:val="0"/>
+        </w:rPr>
+        <w:t xml:space="preserve">The hardware version control will be handled in much the same way as the software (as mentioned above), by using GitHub to manage files, design files, CAD files, dynamics simulations files, etc. These will be organized based on their applicable subcategories. Github will manage who added what to the files throughout the lifetime of this project. Every file should be tested independently by the other members of the hardware team before continuing. Communication should be made to ensure that all files meet expectations and whether something needs further attention. If something is tested and seen to be unsuccessful against original expectations githubs “blame” function can be used, and cleared once the problem has been resolved. </w:t>
+      </w:r>
+    </w:p>
+    <w:p>
+      <w:pPr>
+        <w:ind w:left="0" w:firstLine="0"/>
+        <w:contextualSpacing w:val="0"/>
+        <w:rPr>
+          <w:rFonts w:ascii="Times New Roman" w:cs="Times New Roman" w:eastAsia="Times New Roman" w:hAnsi="Times New Roman"/>
+          <w:highlight w:val="white"/>
+        </w:rPr>
+      </w:pPr>
+      <w:r>
+        <w:rPr>
+          <w:rtl w:val="0"/>
+        </w:rPr>
+      </w:r>
+    </w:p>
+    <w:p>
+      <w:pPr>
+        <w:ind w:left="0" w:firstLine="0"/>
+        <w:contextualSpacing w:val="0"/>
+        <w:rPr>
+          <w:rFonts w:ascii="Times New Roman" w:cs="Times New Roman" w:eastAsia="Times New Roman" w:hAnsi="Times New Roman"/>
+        </w:rPr>
+      </w:pPr>
+      <w:r>
+        <w:rPr>
+          <w:rFonts w:ascii="Times New Roman" w:cs="Times New Roman" w:eastAsia="Times New Roman" w:hAnsi="Times New Roman"/>
+          <w:highlight w:val="white"/>
+          <w:rtl w:val="0"/>
+        </w:rPr>
+        <w:t xml:space="preserve">Upon construction of the physical parts the version control functionality becomes a different issue since we are no longer operating exclusively in the digital realm. In dealing with physical parts it is likely that multiple members will be working on the part simultaneously. This aspect will likely help to ensure that satisfactory modifications to each part are being made. Furthermore, we will keep a log of who has performed what work so as to ensure that individuals may be held accountable for their actions. The log can be consulted so as to verify changes that have been made as well as classify change requests and bugs. </w:t>
+      </w:r>
+      <w:r>
+        <w:rPr>
+          <w:rtl w:val="0"/>
+        </w:rPr>
+      </w:r>
+    </w:p>
+    <w:p>
+      <w:pPr>
+        <w:contextualSpacing w:val="0"/>
+        <w:rPr/>
       </w:pPr>
       <w:r>
         <w:rPr>
@@ -3510,7 +4050,7 @@
     </w:p>
     <w:sectPr>
       <w:pgSz w:h="15840" w:w="12240"/>
-      <w:pgMar w:bottom="1440" w:top="1440" w:left="1440" w:right="1440"/>
+      <w:pgMar w:bottom="1440" w:top="1440" w:left="1440" w:right="1440" w:header="0"/>
       <w:pgNumType w:start="1"/>
     </w:sectPr>
   </w:body>

</xml_diff>